<commit_message>
new study map figure
</commit_message>
<xml_diff>
--- a/writing/2024-05-01_prawnz_survival_manuscript_draft.docx
+++ b/writing/2024-05-01_prawnz_survival_manuscript_draft.docx
@@ -466,6 +466,12 @@
         </w:rPr>
         <w:t>fisheries management, spot prawn, post-release survival, population dynamics</w:t>
       </w:r>
+      <w:r>
+        <w:rPr>
+          <w:rFonts w:ascii="Roboto" w:hAnsi="Roboto"/>
+        </w:rPr>
+        <w:t>, marine invertebrates</w:t>
+      </w:r>
     </w:p>
     <w:p>
       <w:pPr>
@@ -812,6 +818,7 @@
         <w:rPr>
           <w:rFonts w:ascii="Roboto" w:hAnsi="Roboto"/>
         </w:rPr>
+        <w:lastRenderedPageBreak/>
         <w:tab/>
         <w:t>Spot prawns (</w:t>
       </w:r>
@@ -847,332 +854,311 @@
         <w:rPr>
           <w:rFonts w:ascii="Roboto" w:hAnsi="Roboto"/>
         </w:rPr>
-        <w:t xml:space="preserve">) are sequential protandrous hermaphrodites, beginning their lives as males before transitioning to and reproducing as females. In BC, </w:t>
+        <w:t>) are sequential protandrous hermaphrodites, beginning their lives as males before transitioning to and reproducing as females. In BC, they are thought to live for four years</w:t>
+      </w:r>
+      <w:r>
+        <w:rPr>
+          <w:rFonts w:ascii="Roboto" w:hAnsi="Roboto"/>
+        </w:rPr>
+        <w:t xml:space="preserve"> </w:t>
+      </w:r>
+      <w:r>
+        <w:rPr>
+          <w:rFonts w:ascii="Roboto" w:hAnsi="Roboto"/>
+        </w:rPr>
+        <w:fldChar w:fldCharType="begin"/>
+      </w:r>
+      <w:r>
+        <w:rPr>
+          <w:rFonts w:ascii="Roboto" w:hAnsi="Roboto"/>
+        </w:rPr>
+        <w:instrText xml:space="preserve"> ADDIN ZOTERO_ITEM CSL_CITATION {"citationID":"2XjL4eGs","properties":{"formattedCitation":"(Butler 1964)","plainCitation":"(Butler 1964)","noteIndex":0},"citationItems":[{"id":697,"uris":["http://zotero.org/users/4985500/items/ZG6X4M4I"],"itemData":{"id":697,"type":"article-journal","abstract":"The ranges, habitats, and commercial importance are described for nine speciesof the famity Pandalldae; Pantalopsis ilispar, Panilalus iorilani, p. d,anae,P. montagu,itriteis, P. sienol,epi,sP,. goniurus. P.","container-title":"Journal of the Fisheries Research Board of Canada","issue":"6","language":"en","page":"50","source":"Zotero","title":"Growth, Reproduction, and Distribution of Pandalid Shrimps in British Columbia","volume":"21","author":[{"family":"Butler","given":"T H"}],"issued":{"date-parts":[["1964"]]},"citation-key":"butlerGrowthReproductionDistribution1964"}}],"schema":"https://github.com/citation-style-language/schema/raw/master/csl-citation.json"} </w:instrText>
+      </w:r>
+      <w:r>
+        <w:rPr>
+          <w:rFonts w:ascii="Roboto" w:hAnsi="Roboto"/>
+        </w:rPr>
+        <w:fldChar w:fldCharType="separate"/>
+      </w:r>
+      <w:r>
+        <w:rPr>
+          <w:rFonts w:ascii="Roboto" w:hAnsi="Roboto"/>
+        </w:rPr>
+        <w:t>(Butler 1964)</w:t>
+      </w:r>
+      <w:r>
+        <w:rPr>
+          <w:rFonts w:ascii="Roboto" w:hAnsi="Roboto"/>
+        </w:rPr>
+        <w:fldChar w:fldCharType="end"/>
+      </w:r>
+      <w:r>
+        <w:rPr>
+          <w:rFonts w:ascii="Roboto" w:hAnsi="Roboto"/>
+        </w:rPr>
+        <w:t xml:space="preserve">. In the spring, brooding females release hatched eggs which spend 2-3 months in a larval dispersal stage before settling and developing as juveniles in shallow waters </w:t>
+      </w:r>
+      <w:r>
+        <w:rPr>
+          <w:rFonts w:ascii="Roboto" w:hAnsi="Roboto"/>
+        </w:rPr>
+        <w:fldChar w:fldCharType="begin"/>
+      </w:r>
+      <w:r>
+        <w:rPr>
+          <w:rFonts w:ascii="Roboto" w:hAnsi="Roboto"/>
+        </w:rPr>
+        <w:instrText xml:space="preserve"> ADDIN ZOTERO_ITEM CSL_CITATION {"citationID":"PfZfJbJG","properties":{"formattedCitation":"(Marliave and Roth 1995)","plainCitation":"(Marliave and Roth 1995)","noteIndex":0},"citationItems":[{"id":733,"uris":["http://zotero.org/users/4985500/items/RKDW6ZGF"],"itemData":{"id":733,"type":"article-journal","abstract":"The spot prawn, Pandalus platyceros Brandt, 1851, predominantly uses kelp beds o?Agarum sp. as nursery habitat in waters of southern British Columbia. Census data indicate interannual fluctua tions in numbers of shrimp settling into nurseries. Analysis of size samples indicates settlement primarily in May and June, with lesser rates of settlement through the summer. Growth of about 3 mm CL per month can occur through summer and fall, with juveniles apparently emigrating from nurseries, starting in the fall, at sizes of 16-20 mm CL. Juveniles which fail to reach such size before winter remain in the nursery habitat, with slower overall growth at about 1 mm CL per month. This difference in duration of residence in kelp bed nursery habitat, together with different juvenile growth rates, leads to the conclusion that the age of spot prawns at a given size will be variable. Due to this variable early life history and growth, length frequency modes of spot prawns could include a mixed age group.","container-title":"Crustaceana","issue":"1","language":"en","page":"12","source":"Zotero","title":"Agarum Kelp Beds as Nursery Habitat of Spot Prawns, Pandalus platyceros Brandt, 1851 (Decapoda, Caridea)","volume":"68","author":[{"family":"Marliave","given":"Jeffrey B"},{"family":"Roth","given":"Myron"}],"issued":{"date-parts":[["1995"]]},"citation-key":"marliaveAgarumKelpBeds1995"}}],"schema":"https://github.com/citation-style-language/schema/raw/master/csl-citation.json"} </w:instrText>
+      </w:r>
+      <w:r>
+        <w:rPr>
+          <w:rFonts w:ascii="Roboto" w:hAnsi="Roboto"/>
+        </w:rPr>
+        <w:fldChar w:fldCharType="separate"/>
+      </w:r>
+      <w:r>
+        <w:rPr>
+          <w:rFonts w:ascii="Roboto" w:hAnsi="Roboto"/>
+        </w:rPr>
+        <w:t>(Marliave and Roth 1995)</w:t>
+      </w:r>
+      <w:r>
+        <w:rPr>
+          <w:rFonts w:ascii="Roboto" w:hAnsi="Roboto"/>
+        </w:rPr>
+        <w:fldChar w:fldCharType="end"/>
+      </w:r>
+      <w:r>
+        <w:rPr>
+          <w:rFonts w:ascii="Roboto" w:hAnsi="Roboto"/>
+        </w:rPr>
+        <w:t>.  Spot prawns spend ~2 years as males before transitioning to females. They breed in the late summer through early fall and females brood eggs through the winter before releasing them the following spring. Timed to begin after most brooding females have released their eggs, the commercial</w:t>
+      </w:r>
+      <w:r>
+        <w:rPr>
+          <w:rFonts w:ascii="Roboto" w:hAnsi="Roboto"/>
+        </w:rPr>
+        <w:t xml:space="preserve"> </w:t>
+      </w:r>
+      <w:r>
+        <w:rPr>
+          <w:rFonts w:ascii="Roboto" w:hAnsi="Roboto"/>
+        </w:rPr>
+        <w:t>spot prawn fishery is the largest shrimp fishery in BC.</w:t>
+      </w:r>
+    </w:p>
+    <w:p>
+      <w:pPr>
+        <w:spacing w:line="480" w:lineRule="auto"/>
+        <w:ind w:firstLine="720"/>
+        <w:rPr>
+          <w:rFonts w:ascii="Roboto" w:hAnsi="Roboto"/>
+        </w:rPr>
+      </w:pPr>
+      <w:r>
+        <w:rPr>
+          <w:rFonts w:ascii="Roboto" w:hAnsi="Roboto"/>
+        </w:rPr>
+        <w:t xml:space="preserve">With annual landed values of $33.5-39 million </w:t>
+      </w:r>
+      <w:r>
+        <w:rPr>
+          <w:rFonts w:ascii="Roboto" w:hAnsi="Roboto"/>
+        </w:rPr>
+        <w:fldChar w:fldCharType="begin"/>
+      </w:r>
+      <w:r>
+        <w:rPr>
+          <w:rFonts w:ascii="Roboto" w:hAnsi="Roboto"/>
+        </w:rPr>
+        <w:instrText xml:space="preserve"> ADDIN ZOTERO_ITEM CSL_CITATION {"citationID":"yWWNHLMb","properties":{"formattedCitation":"(DFO 2019)","plainCitation":"(DFO 2019)","noteIndex":0},"citationItems":[{"id":1924,"uris":["http://zotero.org/users/4985500/items/E36PA7VB"],"itemData":{"id":1924,"type":"report","event-place":"Nanaimo","genre":"Integrated Fisheries Management Plan","publisher":"Fisheries and Oceans Canada","publisher-place":"Nanaimo","title":"Prawn &amp; Shrimp by Trap Pacific Region","author":[{"literal":"DFO"}],"issued":{"date-parts":[["2019"]]},"citation-key":"dfoPrawnShrimpTrap2019"}}],"schema":"https://github.com/citation-style-language/schema/raw/master/csl-citation.json"} </w:instrText>
+      </w:r>
+      <w:r>
+        <w:rPr>
+          <w:rFonts w:ascii="Roboto" w:hAnsi="Roboto"/>
+        </w:rPr>
+        <w:fldChar w:fldCharType="separate"/>
+      </w:r>
+      <w:r>
+        <w:rPr>
+          <w:rFonts w:ascii="Roboto" w:hAnsi="Roboto"/>
+        </w:rPr>
+        <w:t>(DFO 2019)</w:t>
+      </w:r>
+      <w:r>
+        <w:rPr>
+          <w:rFonts w:ascii="Roboto" w:hAnsi="Roboto"/>
+        </w:rPr>
+        <w:fldChar w:fldCharType="end"/>
+      </w:r>
+      <w:r>
+        <w:rPr>
+          <w:rFonts w:ascii="Roboto" w:hAnsi="Roboto"/>
+        </w:rPr>
+        <w:t xml:space="preserve">, the commercial fishery supports over 250 licenses and a growing recreational </w:t>
+      </w:r>
+      <w:commentRangeStart w:id="1"/>
+      <w:r>
+        <w:rPr>
+          <w:rFonts w:ascii="Roboto" w:hAnsi="Roboto"/>
+        </w:rPr>
+        <w:t>fishery</w:t>
+      </w:r>
+      <w:commentRangeEnd w:id="1"/>
+      <w:r>
+        <w:rPr>
+          <w:rStyle w:val="CommentReference"/>
+        </w:rPr>
+        <w:commentReference w:id="1"/>
+      </w:r>
+      <w:r>
+        <w:rPr>
+          <w:rFonts w:ascii="Roboto" w:hAnsi="Roboto"/>
+        </w:rPr>
+        <w:t>. While most shrimp fisheries are conducted by trawl with accompanying concerns for their negative ecosystem impacts</w:t>
+      </w:r>
+      <w:r>
+        <w:rPr>
+          <w:rFonts w:ascii="Roboto" w:hAnsi="Roboto"/>
+        </w:rPr>
+        <w:t xml:space="preserve"> </w:t>
+      </w:r>
+      <w:r>
+        <w:rPr>
+          <w:rFonts w:ascii="Roboto" w:hAnsi="Roboto"/>
+        </w:rPr>
+        <w:t xml:space="preserve">(Andrew &amp; Pepperell, </w:t>
+      </w:r>
+      <w:commentRangeStart w:id="2"/>
+      <w:r>
+        <w:rPr>
+          <w:rFonts w:ascii="Roboto" w:hAnsi="Roboto"/>
+        </w:rPr>
+        <w:t>1992</w:t>
+      </w:r>
+      <w:commentRangeEnd w:id="2"/>
+      <w:r>
+        <w:rPr>
+          <w:rStyle w:val="CommentReference"/>
+        </w:rPr>
+        <w:commentReference w:id="2"/>
+      </w:r>
+      <w:r>
+        <w:rPr>
+          <w:rFonts w:ascii="Roboto" w:hAnsi="Roboto"/>
+        </w:rPr>
+        <w:t xml:space="preserve">), the prawn-by-trap fishery </w:t>
+      </w:r>
+      <w:r>
+        <w:rPr>
+          <w:rFonts w:ascii="Roboto" w:hAnsi="Roboto"/>
+        </w:rPr>
+        <w:t>re</w:t>
+      </w:r>
+      <w:r>
+        <w:rPr>
+          <w:rFonts w:ascii="Roboto" w:hAnsi="Roboto"/>
+        </w:rPr>
+        <w:t>presents a rare example of a relatively low-impact shrimp fishery</w:t>
+      </w:r>
+      <w:r>
+        <w:rPr>
+          <w:rFonts w:ascii="Roboto" w:hAnsi="Roboto"/>
+        </w:rPr>
+        <w:t xml:space="preserve"> </w:t>
+      </w:r>
+      <w:r>
+        <w:rPr>
+          <w:rFonts w:ascii="Roboto" w:hAnsi="Roboto"/>
+        </w:rPr>
+        <w:fldChar w:fldCharType="begin"/>
+      </w:r>
+      <w:r>
+        <w:rPr>
+          <w:rFonts w:ascii="Roboto" w:hAnsi="Roboto"/>
+        </w:rPr>
+        <w:instrText xml:space="preserve"> ADDIN ZOTERO_ITEM CSL_CITATION {"citationID":"v8bzLp66","properties":{"formattedCitation":"(Boutillier and Bond 2000)","plainCitation":"(Boutillier and Bond 2000)","noteIndex":0},"citationItems":[{"id":693,"uris":["http://zotero.org/users/4985500/items/279ADAND"],"itemData":{"id":693,"type":"article-journal","abstract":"Recruitment overfishing in the spot prawn (Pandalus platyceros) trap fishery in British Columbia on the west coast of Canada is managed using a fixed escapement system. Fixed escapement targets in the fishery are set and implemented as the number of female spawners caught per trap in the commercial fishery. The development and application of this management system are reviewed, including the theoretical basis for the method, implementation procedures/problems, on-going research, results and implications.","container-title":"Journal of Northwest Atlantic Fishery Science","DOI":"10.2960/J.v27.a22","ISSN":"0250-6408, 1682-9786, 1811-8224","journalAbbreviation":"J. Northw. Atl. Fish. Sci.","language":"en","page":"261-271","source":"DOI.org (Crossref)","title":"Using a Fixed Escapement Strategy to Control Recruitment Overfishing in the Shrimp Trap Fishery in British Columbia","volume":"27","author":[{"family":"Boutillier","given":"J A"},{"family":"Bond","given":"J A"}],"issued":{"date-parts":[["2000",12]]},"citation-key":"boutillierUsingFixedEscapement2000"}}],"schema":"https://github.com/citation-style-language/schema/raw/master/csl-citation.json"} </w:instrText>
+      </w:r>
+      <w:r>
+        <w:rPr>
+          <w:rFonts w:ascii="Roboto" w:hAnsi="Roboto"/>
+        </w:rPr>
+        <w:fldChar w:fldCharType="separate"/>
+      </w:r>
+      <w:r>
+        <w:rPr>
+          <w:rFonts w:ascii="Roboto" w:hAnsi="Roboto"/>
+        </w:rPr>
+        <w:t>(Boutillier and Bond 2000)</w:t>
+      </w:r>
+      <w:r>
+        <w:rPr>
+          <w:rFonts w:ascii="Roboto" w:hAnsi="Roboto"/>
+        </w:rPr>
+        <w:fldChar w:fldCharType="end"/>
+      </w:r>
+      <w:r>
+        <w:rPr>
+          <w:rFonts w:ascii="Roboto" w:hAnsi="Roboto"/>
+        </w:rPr>
+        <w:t xml:space="preserve">. The commercial fishery is managed as a derby style fishery, where in-season closures are implemented based on the average number of females-per-trap (the ‘Spawner Index’, </w:t>
+      </w:r>
+      <w:r>
+        <w:rPr>
+          <w:rFonts w:ascii="Roboto" w:hAnsi="Roboto"/>
+        </w:rPr>
+        <w:t>Boutillier and Bond 2000</w:t>
+      </w:r>
+      <w:r>
+        <w:rPr>
+          <w:rFonts w:ascii="Roboto" w:hAnsi="Roboto"/>
+        </w:rPr>
+        <w:t xml:space="preserve">) to ensure sufficient spawning females for the subsequent year. An additional management measure was introduced in 1985, implementing a minimum size limit of 30 mm carapace length. Since then, the size limit has increased to 33 mm and commercial traps must comply to a minimum mesh size. These size-based </w:t>
+      </w:r>
+      <w:r>
+        <w:rPr>
+          <w:rFonts w:ascii="Roboto" w:hAnsi="Roboto"/>
+        </w:rPr>
+        <w:t>measures a</w:t>
+      </w:r>
+      <w:r>
+        <w:rPr>
+          <w:rFonts w:ascii="Roboto" w:hAnsi="Roboto"/>
+        </w:rPr>
+        <w:t xml:space="preserve">re designed to protect the small males in the population who will </w:t>
+      </w:r>
+      <w:proofErr w:type="spellStart"/>
+      <w:r>
+        <w:rPr>
+          <w:rFonts w:ascii="Roboto" w:hAnsi="Roboto"/>
+        </w:rPr>
+        <w:t>fertilise</w:t>
+      </w:r>
+      <w:proofErr w:type="spellEnd"/>
+      <w:r>
+        <w:rPr>
+          <w:rFonts w:ascii="Roboto" w:hAnsi="Roboto"/>
+        </w:rPr>
+        <w:t xml:space="preserve"> females and go on to transition and reproduce as females</w:t>
+      </w:r>
+      <w:r>
+        <w:rPr>
+          <w:rFonts w:ascii="Roboto" w:hAnsi="Roboto"/>
+        </w:rPr>
+        <w:t xml:space="preserve"> in subsequent years</w:t>
+      </w:r>
+      <w:r>
+        <w:rPr>
+          <w:rFonts w:ascii="Roboto" w:hAnsi="Roboto"/>
+        </w:rPr>
+        <w:t xml:space="preserve">. </w:t>
       </w:r>
       <w:r>
         <w:rPr>
           <w:rFonts w:ascii="Roboto" w:hAnsi="Roboto"/>
         </w:rPr>
         <w:lastRenderedPageBreak/>
-        <w:t>they are thought to live for four years</w:t>
-      </w:r>
-      <w:r>
-        <w:rPr>
-          <w:rFonts w:ascii="Roboto" w:hAnsi="Roboto"/>
-        </w:rPr>
-        <w:t xml:space="preserve"> </w:t>
-      </w:r>
-      <w:r>
-        <w:rPr>
-          <w:rFonts w:ascii="Roboto" w:hAnsi="Roboto"/>
-        </w:rPr>
-        <w:fldChar w:fldCharType="begin"/>
-      </w:r>
-      <w:r>
-        <w:rPr>
-          <w:rFonts w:ascii="Roboto" w:hAnsi="Roboto"/>
-        </w:rPr>
-        <w:instrText xml:space="preserve"> ADDIN ZOTERO_ITEM CSL_CITATION {"citationID":"2XjL4eGs","properties":{"formattedCitation":"(Butler 1964)","plainCitation":"(Butler 1964)","noteIndex":0},"citationItems":[{"id":697,"uris":["http://zotero.org/users/4985500/items/ZG6X4M4I"],"itemData":{"id":697,"type":"article-journal","abstract":"The ranges, habitats, and commercial importance are described for nine speciesof the famity Pandalldae; Pantalopsis ilispar, Panilalus iorilani, p. d,anae,P. montagu,itriteis, P. sienol,epi,sP,. goniurus. P.","container-title":"Journal of the Fisheries Research Board of Canada","issue":"6","language":"en","page":"50","source":"Zotero","title":"Growth, Reproduction, and Distribution of Pandalid Shrimps in British Columbia","volume":"21","author":[{"family":"Butler","given":"T H"}],"issued":{"date-parts":[["1964"]]},"citation-key":"butlerGrowthReproductionDistribution1964"}}],"schema":"https://github.com/citation-style-language/schema/raw/master/csl-citation.json"} </w:instrText>
-      </w:r>
-      <w:r>
-        <w:rPr>
-          <w:rFonts w:ascii="Roboto" w:hAnsi="Roboto"/>
-        </w:rPr>
-        <w:fldChar w:fldCharType="separate"/>
-      </w:r>
-      <w:r>
-        <w:rPr>
-          <w:rFonts w:ascii="Roboto" w:hAnsi="Roboto"/>
-        </w:rPr>
-        <w:t>(Butler 1964)</w:t>
-      </w:r>
-      <w:r>
-        <w:rPr>
-          <w:rFonts w:ascii="Roboto" w:hAnsi="Roboto"/>
-        </w:rPr>
-        <w:fldChar w:fldCharType="end"/>
-      </w:r>
-      <w:r>
-        <w:rPr>
-          <w:rFonts w:ascii="Roboto" w:hAnsi="Roboto"/>
-        </w:rPr>
-        <w:t xml:space="preserve">. In the spring, brooding females release hatched eggs which spend 2-3 months in a larval dispersal stage before settling and developing as juveniles in shallow waters </w:t>
-      </w:r>
-      <w:r>
-        <w:rPr>
-          <w:rFonts w:ascii="Roboto" w:hAnsi="Roboto"/>
-        </w:rPr>
-        <w:fldChar w:fldCharType="begin"/>
-      </w:r>
-      <w:r>
-        <w:rPr>
-          <w:rFonts w:ascii="Roboto" w:hAnsi="Roboto"/>
-        </w:rPr>
-        <w:instrText xml:space="preserve"> ADDIN ZOTERO_ITEM CSL_CITATION {"citationID":"PfZfJbJG","properties":{"formattedCitation":"(Marliave and Roth 1995)","plainCitation":"(Marliave and Roth 1995)","noteIndex":0},"citationItems":[{"id":733,"uris":["http://zotero.org/users/4985500/items/RKDW6ZGF"],"itemData":{"id":733,"type":"article-journal","abstract":"The spot prawn, Pandalus platyceros Brandt, 1851, predominantly uses kelp beds o?Agarum sp. as nursery habitat in waters of southern British Columbia. Census data indicate interannual fluctua tions in numbers of shrimp settling into nurseries. Analysis of size samples indicates settlement primarily in May and June, with lesser rates of settlement through the summer. Growth of about 3 mm CL per month can occur through summer and fall, with juveniles apparently emigrating from nurseries, starting in the fall, at sizes of 16-20 mm CL. Juveniles which fail to reach such size before winter remain in the nursery habitat, with slower overall growth at about 1 mm CL per month. This difference in duration of residence in kelp bed nursery habitat, together with different juvenile growth rates, leads to the conclusion that the age of spot prawns at a given size will be variable. Due to this variable early life history and growth, length frequency modes of spot prawns could include a mixed age group.","container-title":"Crustaceana","issue":"1","language":"en","page":"12","source":"Zotero","title":"Agarum Kelp Beds as Nursery Habitat of Spot Prawns, Pandalus platyceros Brandt, 1851 (Decapoda, Caridea)","volume":"68","author":[{"family":"Marliave","given":"Jeffrey B"},{"family":"Roth","given":"Myron"}],"issued":{"date-parts":[["1995"]]},"citation-key":"marliaveAgarumKelpBeds1995"}}],"schema":"https://github.com/citation-style-language/schema/raw/master/csl-citation.json"} </w:instrText>
-      </w:r>
-      <w:r>
-        <w:rPr>
-          <w:rFonts w:ascii="Roboto" w:hAnsi="Roboto"/>
-        </w:rPr>
-        <w:fldChar w:fldCharType="separate"/>
-      </w:r>
-      <w:r>
-        <w:rPr>
-          <w:rFonts w:ascii="Roboto" w:hAnsi="Roboto"/>
-        </w:rPr>
-        <w:t>(</w:t>
-      </w:r>
-      <w:proofErr w:type="spellStart"/>
-      <w:r>
-        <w:rPr>
-          <w:rFonts w:ascii="Roboto" w:hAnsi="Roboto"/>
-        </w:rPr>
-        <w:t>Marliave</w:t>
-      </w:r>
-      <w:proofErr w:type="spellEnd"/>
-      <w:r>
-        <w:rPr>
-          <w:rFonts w:ascii="Roboto" w:hAnsi="Roboto"/>
-        </w:rPr>
-        <w:t xml:space="preserve"> and Roth 1995)</w:t>
-      </w:r>
-      <w:r>
-        <w:rPr>
-          <w:rFonts w:ascii="Roboto" w:hAnsi="Roboto"/>
-        </w:rPr>
-        <w:fldChar w:fldCharType="end"/>
-      </w:r>
-      <w:r>
-        <w:rPr>
-          <w:rFonts w:ascii="Roboto" w:hAnsi="Roboto"/>
-        </w:rPr>
-        <w:t>.  Spot prawns spend ~2 years as males before transitioning to females. They breed in the late summer through early fall and females brood eggs through the winter before releasing them the following spring. Timed to begin after most brooding females have released their eggs, the commercial</w:t>
-      </w:r>
-      <w:r>
-        <w:rPr>
-          <w:rFonts w:ascii="Roboto" w:hAnsi="Roboto"/>
-        </w:rPr>
-        <w:t xml:space="preserve"> </w:t>
-      </w:r>
-      <w:r>
-        <w:rPr>
-          <w:rFonts w:ascii="Roboto" w:hAnsi="Roboto"/>
-        </w:rPr>
-        <w:t>spot prawn fishery is the largest shrimp fishery in BC.</w:t>
-      </w:r>
-    </w:p>
-    <w:p>
-      <w:pPr>
-        <w:spacing w:line="480" w:lineRule="auto"/>
-        <w:ind w:firstLine="720"/>
-        <w:rPr>
-          <w:rFonts w:ascii="Roboto" w:hAnsi="Roboto"/>
-        </w:rPr>
-      </w:pPr>
-      <w:r>
-        <w:rPr>
-          <w:rFonts w:ascii="Roboto" w:hAnsi="Roboto"/>
-        </w:rPr>
-        <w:t xml:space="preserve">With annual landed values of $33.5-39 million </w:t>
-      </w:r>
-      <w:r>
-        <w:rPr>
-          <w:rFonts w:ascii="Roboto" w:hAnsi="Roboto"/>
-        </w:rPr>
-        <w:fldChar w:fldCharType="begin"/>
-      </w:r>
-      <w:r>
-        <w:rPr>
-          <w:rFonts w:ascii="Roboto" w:hAnsi="Roboto"/>
-        </w:rPr>
-        <w:instrText xml:space="preserve"> ADDIN ZOTERO_ITEM CSL_CITATION {"citationID":"yWWNHLMb","properties":{"formattedCitation":"(DFO 2019)","plainCitation":"(DFO 2019)","noteIndex":0},"citationItems":[{"id":1924,"uris":["http://zotero.org/users/4985500/items/E36PA7VB"],"itemData":{"id":1924,"type":"report","event-place":"Nanaimo","genre":"Integrated Fisheries Management Plan","publisher":"Fisheries and Oceans Canada","publisher-place":"Nanaimo","title":"Prawn &amp; Shrimp by Trap Pacific Region","author":[{"literal":"DFO"}],"issued":{"date-parts":[["2019"]]},"citation-key":"dfoPrawnShrimpTrap2019"}}],"schema":"https://github.com/citation-style-language/schema/raw/master/csl-citation.json"} </w:instrText>
-      </w:r>
-      <w:r>
-        <w:rPr>
-          <w:rFonts w:ascii="Roboto" w:hAnsi="Roboto"/>
-        </w:rPr>
-        <w:fldChar w:fldCharType="separate"/>
-      </w:r>
-      <w:r>
-        <w:rPr>
-          <w:rFonts w:ascii="Roboto" w:hAnsi="Roboto"/>
-        </w:rPr>
-        <w:t>(DFO 2019)</w:t>
-      </w:r>
-      <w:r>
-        <w:rPr>
-          <w:rFonts w:ascii="Roboto" w:hAnsi="Roboto"/>
-        </w:rPr>
-        <w:fldChar w:fldCharType="end"/>
-      </w:r>
-      <w:r>
-        <w:rPr>
-          <w:rFonts w:ascii="Roboto" w:hAnsi="Roboto"/>
-        </w:rPr>
-        <w:t xml:space="preserve">, the commercial fishery supports over 250 licenses and a growing recreational </w:t>
-      </w:r>
-      <w:commentRangeStart w:id="1"/>
-      <w:r>
-        <w:rPr>
-          <w:rFonts w:ascii="Roboto" w:hAnsi="Roboto"/>
-        </w:rPr>
-        <w:t>fishery</w:t>
-      </w:r>
-      <w:commentRangeEnd w:id="1"/>
-      <w:r>
-        <w:rPr>
-          <w:rStyle w:val="CommentReference"/>
-        </w:rPr>
-        <w:commentReference w:id="1"/>
-      </w:r>
-      <w:r>
-        <w:rPr>
-          <w:rFonts w:ascii="Roboto" w:hAnsi="Roboto"/>
-        </w:rPr>
-        <w:t>. While most shrimp fisheries are conducted by trawl with accompanying concerns for their negative ecosystem impacts</w:t>
-      </w:r>
-      <w:r>
-        <w:rPr>
-          <w:rFonts w:ascii="Roboto" w:hAnsi="Roboto"/>
-        </w:rPr>
-        <w:t xml:space="preserve"> </w:t>
-      </w:r>
-      <w:r>
-        <w:rPr>
-          <w:rFonts w:ascii="Roboto" w:hAnsi="Roboto"/>
-        </w:rPr>
-        <w:t xml:space="preserve">(Andrew &amp; Pepperell, </w:t>
-      </w:r>
-      <w:commentRangeStart w:id="2"/>
-      <w:r>
-        <w:rPr>
-          <w:rFonts w:ascii="Roboto" w:hAnsi="Roboto"/>
-        </w:rPr>
-        <w:t>1992</w:t>
-      </w:r>
-      <w:commentRangeEnd w:id="2"/>
-      <w:r>
-        <w:rPr>
-          <w:rStyle w:val="CommentReference"/>
-        </w:rPr>
-        <w:commentReference w:id="2"/>
-      </w:r>
-      <w:r>
-        <w:rPr>
-          <w:rFonts w:ascii="Roboto" w:hAnsi="Roboto"/>
-        </w:rPr>
-        <w:t xml:space="preserve">), the prawn-by-trap fishery </w:t>
-      </w:r>
-      <w:r>
-        <w:rPr>
-          <w:rFonts w:ascii="Roboto" w:hAnsi="Roboto"/>
-        </w:rPr>
-        <w:t>re</w:t>
-      </w:r>
-      <w:r>
-        <w:rPr>
-          <w:rFonts w:ascii="Roboto" w:hAnsi="Roboto"/>
-        </w:rPr>
-        <w:t>presents a rare example of a relatively low-impact shrimp fishery</w:t>
-      </w:r>
-      <w:r>
-        <w:rPr>
-          <w:rFonts w:ascii="Roboto" w:hAnsi="Roboto"/>
-        </w:rPr>
-        <w:t xml:space="preserve"> </w:t>
-      </w:r>
-      <w:r>
-        <w:rPr>
-          <w:rFonts w:ascii="Roboto" w:hAnsi="Roboto"/>
-        </w:rPr>
-        <w:fldChar w:fldCharType="begin"/>
-      </w:r>
-      <w:r>
-        <w:rPr>
-          <w:rFonts w:ascii="Roboto" w:hAnsi="Roboto"/>
-        </w:rPr>
-        <w:instrText xml:space="preserve"> ADDIN ZOTERO_ITEM CSL_CITATION {"citationID":"v8bzLp66","properties":{"formattedCitation":"(Boutillier and Bond 2000)","plainCitation":"(Boutillier and Bond 2000)","noteIndex":0},"citationItems":[{"id":693,"uris":["http://zotero.org/users/4985500/items/279ADAND"],"itemData":{"id":693,"type":"article-journal","abstract":"Recruitment overfishing in the spot prawn (Pandalus platyceros) trap fishery in British Columbia on the west coast of Canada is managed using a fixed escapement system. Fixed escapement targets in the fishery are set and implemented as the number of female spawners caught per trap in the commercial fishery. The development and application of this management system are reviewed, including the theoretical basis for the method, implementation procedures/problems, on-going research, results and implications.","container-title":"Journal of Northwest Atlantic Fishery Science","DOI":"10.2960/J.v27.a22","ISSN":"0250-6408, 1682-9786, 1811-8224","journalAbbreviation":"J. Northw. Atl. Fish. Sci.","language":"en","page":"261-271","source":"DOI.org (Crossref)","title":"Using a Fixed Escapement Strategy to Control Recruitment Overfishing in the Shrimp Trap Fishery in British Columbia","volume":"27","author":[{"family":"Boutillier","given":"J A"},{"family":"Bond","given":"J A"}],"issued":{"date-parts":[["2000",12]]},"citation-key":"boutillierUsingFixedEscapement2000"}}],"schema":"https://github.com/citation-style-language/schema/raw/master/csl-citation.json"} </w:instrText>
-      </w:r>
-      <w:r>
-        <w:rPr>
-          <w:rFonts w:ascii="Roboto" w:hAnsi="Roboto"/>
-        </w:rPr>
-        <w:fldChar w:fldCharType="separate"/>
-      </w:r>
-      <w:r>
-        <w:rPr>
-          <w:rFonts w:ascii="Roboto" w:hAnsi="Roboto"/>
-        </w:rPr>
-        <w:t>(Boutillier and Bond 2000)</w:t>
-      </w:r>
-      <w:r>
-        <w:rPr>
-          <w:rFonts w:ascii="Roboto" w:hAnsi="Roboto"/>
-        </w:rPr>
-        <w:fldChar w:fldCharType="end"/>
-      </w:r>
-      <w:r>
-        <w:rPr>
-          <w:rFonts w:ascii="Roboto" w:hAnsi="Roboto"/>
-        </w:rPr>
-        <w:t xml:space="preserve">. The commercial fishery is managed as a derby style fishery, where in-season closures are implemented based on the average number of females-per-trap (the ‘Spawner Index’, </w:t>
-      </w:r>
-      <w:r>
-        <w:rPr>
-          <w:rFonts w:ascii="Roboto" w:hAnsi="Roboto"/>
-        </w:rPr>
-        <w:t>Boutillier and Bond 2000</w:t>
-      </w:r>
-      <w:r>
-        <w:rPr>
-          <w:rFonts w:ascii="Roboto" w:hAnsi="Roboto"/>
-        </w:rPr>
-        <w:t xml:space="preserve">) to ensure sufficient spawning females for the subsequent year. An additional management measure was introduced in 1985, implementing a minimum size limit of 30 mm carapace length. Since then, the size limit has increased to 33 mm and commercial traps must comply to a minimum mesh size. These size-based </w:t>
-      </w:r>
-      <w:r>
-        <w:rPr>
-          <w:rFonts w:ascii="Roboto" w:hAnsi="Roboto"/>
-        </w:rPr>
-        <w:t>measures a</w:t>
-      </w:r>
-      <w:r>
-        <w:rPr>
-          <w:rFonts w:ascii="Roboto" w:hAnsi="Roboto"/>
-        </w:rPr>
-        <w:t xml:space="preserve">re designed to protect the small males in the population who will </w:t>
-      </w:r>
-      <w:proofErr w:type="spellStart"/>
-      <w:r>
-        <w:rPr>
-          <w:rFonts w:ascii="Roboto" w:hAnsi="Roboto"/>
-        </w:rPr>
-        <w:t>fertilise</w:t>
-      </w:r>
-      <w:proofErr w:type="spellEnd"/>
-      <w:r>
-        <w:rPr>
-          <w:rFonts w:ascii="Roboto" w:hAnsi="Roboto"/>
-        </w:rPr>
-        <w:t xml:space="preserve"> females and go on to transition and reproduce as females</w:t>
-      </w:r>
-      <w:r>
-        <w:rPr>
-          <w:rFonts w:ascii="Roboto" w:hAnsi="Roboto"/>
-        </w:rPr>
-        <w:t xml:space="preserve"> in subsequent years</w:t>
-      </w:r>
-      <w:r>
-        <w:rPr>
-          <w:rFonts w:ascii="Roboto" w:hAnsi="Roboto"/>
-        </w:rPr>
-        <w:t xml:space="preserve">. Furthermore, the year-round recreational fishery mandates that egged females must not </w:t>
-      </w:r>
-      <w:r>
-        <w:rPr>
-          <w:rFonts w:ascii="Roboto" w:hAnsi="Roboto"/>
-        </w:rPr>
-        <w:lastRenderedPageBreak/>
-        <w:t xml:space="preserve">be retained. Despite numerous release-based management measures, the survival of released prawns is not well understood. </w:t>
+        <w:t xml:space="preserve">Furthermore, the year-round recreational fishery mandates that egged females must not be retained. Despite numerous release-based management measures, the survival of released prawns is not well understood. </w:t>
       </w:r>
     </w:p>
     <w:p>
@@ -1299,21 +1285,7 @@
         <w:rPr>
           <w:rFonts w:ascii="Roboto" w:hAnsi="Roboto"/>
         </w:rPr>
-        <w:t xml:space="preserve">A given experimental trial consisted of three components conducted over three days: setting traps for field collection, collecting </w:t>
-      </w:r>
-      <w:proofErr w:type="gramStart"/>
-      <w:r>
-        <w:rPr>
-          <w:rFonts w:ascii="Roboto" w:hAnsi="Roboto"/>
-        </w:rPr>
-        <w:t>prawns</w:t>
-      </w:r>
-      <w:proofErr w:type="gramEnd"/>
-      <w:r>
-        <w:rPr>
-          <w:rFonts w:ascii="Roboto" w:hAnsi="Roboto"/>
-        </w:rPr>
-        <w:t xml:space="preserve"> and conducting the experimental treatment, and processing prawns at the end of the experiment to assess survival and condition. Each trial took 3-4 days to complete (the string of traps to initially collect prawns soaked for 24-48 hours)</w:t>
+        <w:t>A given experimental trial consisted of three components conducted over three days: setting traps for field collection, collecting prawns and conducting the experimental treatment, and processing prawns at the end of the experiment to assess survival and condition. Each trial took 3-4 days to complete (the string of traps to initially collect prawns soaked for 24-48 hours)</w:t>
       </w:r>
       <w:r>
         <w:rPr>
@@ -1383,17 +1355,17 @@
         <w:t xml:space="preserve">and </w:t>
       </w:r>
       <w:r>
-        <w:t xml:space="preserve">recreational fisheries. Depending on weather conditions and logistics, the string of traps soaked for 24-48 hours before we hauled the traps and began the experimental trial. On the day the trial began, </w:t>
+        <w:t xml:space="preserve">recreational fisheries. Depending on weather conditions and logistics, the string of traps soaked for 24-48 hours before we hauled the traps and began the experimental </w:t>
+      </w:r>
+      <w:r>
+        <w:lastRenderedPageBreak/>
+        <w:t xml:space="preserve">trial. On the day the trial began, </w:t>
       </w:r>
       <w:r>
         <w:t xml:space="preserve">at the trap setting site, </w:t>
       </w:r>
       <w:r>
-        <w:t xml:space="preserve">we collected air temperature, </w:t>
-      </w:r>
-      <w:r>
-        <w:lastRenderedPageBreak/>
-        <w:t>water temperature (at 0 m and 10 m depths), and water salinity (at 0 m and 10 m depths) using a YSI (</w:t>
+        <w:t>we collected air temperature, water temperature (at 0 m and 10 m depths), and water salinity (at 0 m and 10 m depths) using a YSI (</w:t>
       </w:r>
       <w:r>
         <w:rPr>
@@ -1553,7 +1525,11 @@
         <w:t>minimise</w:t>
       </w:r>
       <w:r>
-        <w:t xml:space="preserve"> air exposure, we emptied the prawns of one of the white bins into a solid white bin filled with seawater. We counted out the appropriate number of individuals, using forceps to place a coloured orthodontic elastic band (</w:t>
+        <w:t xml:space="preserve"> air exposure, we emptied the prawns of one of the white bins into a solid white bin filled with seawater. We counted out the appropriate number of individuals, using </w:t>
+      </w:r>
+      <w:r>
+        <w:lastRenderedPageBreak/>
+        <w:t>forceps to place a coloured orthodontic elastic band (</w:t>
       </w:r>
       <w:r>
         <w:rPr>
@@ -1562,39 +1538,35 @@
         <w:t>insert technical specs</w:t>
       </w:r>
       <w:r>
-        <w:t xml:space="preserve">) on the </w:t>
+        <w:t xml:space="preserve">) on the base of the rostrum (Figure X), and placing each prawn in the mesh bag which was submerged in a 20 L bucket of seawater. </w:t>
+      </w:r>
+      <w:r>
+        <w:t xml:space="preserve">Once all prawns had been banded for the ‘immediate release’ treatment, we cinched the mesh bag and attached it to a weighted line hanging off the boat to a depth of 20 m. To begin the air exposure treatments, we removed the remaining white bins from the fish tote at the same time such that all prawns hit the air together. We started a timer for the first treatment (30 minutes) and began to distribute the appropriate number of prawns to each bin, distributing haphazardly by size. For trials with fewer prawns, we allotted one bin for treatment (e.g., </w:t>
+      </w:r>
+      <w:r>
+        <w:t>~</w:t>
+      </w:r>
+      <w:r>
+        <w:t xml:space="preserve">35 prawns per bin) and for trials with more prawns, we allotted two bins per treatment (e.g., two bins, each with </w:t>
+      </w:r>
+      <w:r>
+        <w:t>~</w:t>
+      </w:r>
+      <w:r>
+        <w:t>35 prawns). For the duration of the treatment time, we kept the bins under the canopy of the boat such that they received no direct sun exposure or direct precipitation.</w:t>
+      </w:r>
+      <w:r>
+        <w:t xml:space="preserve"> The spatial arrangement of the bins was haphazard with respect to treatment.</w:t>
+      </w:r>
+      <w:r>
+        <w:t xml:space="preserve"> Choosing different colours for different treatments (the exact colour varied trial to trial), we applied coloured bands to the rostrum of each individual prawn. As the timer for a given treatment went off, we emptied the prawns of a certain band colour into a weighted mesh bag and clipped it to the hanging line such that it descended to hang with the other treatment bags at ~20 m. At the end of the final treatment (90 minutes or 120 minutes), we placed the final group of prawns in a mesh bag hung off the side of the boat such that all treatments experienced the process of being lowered and raised in a mesh bag. </w:t>
+      </w:r>
+      <w:r>
+        <w:t xml:space="preserve">Finally, we raised all the bags at the same time and distributed the prawns from all treatments across six baited prawn traps with the </w:t>
       </w:r>
       <w:r>
         <w:lastRenderedPageBreak/>
-        <w:t xml:space="preserve">base of the rostrum (Figure X), and placing each prawn in the mesh bag which was submerged in a 20 L bucket of seawater. </w:t>
-      </w:r>
-      <w:r>
-        <w:t xml:space="preserve">Once all prawns had been banded for the ‘immediate release’ treatment, we cinched the mesh bag and attached it to a weighted line hanging off the boat to a depth of 20 m. To begin the air exposure treatments, we removed the remaining white bins from the fish tote at the same time such that all prawns hit the air together. We started a timer for the first treatment (30 minutes) and began to distribute the appropriate number of prawns to each bin, distributing haphazardly by size. For trials with fewer prawns, we allotted one bin for treatment (e.g., </w:t>
-      </w:r>
-      <w:r>
-        <w:t>~</w:t>
-      </w:r>
-      <w:r>
-        <w:t xml:space="preserve">35 prawns per bin) and for trials with more prawns, we allotted two bins per treatment (e.g., two bins, each with </w:t>
-      </w:r>
-      <w:r>
-        <w:t>~</w:t>
-      </w:r>
-      <w:r>
-        <w:t>35 prawns). For the duration of the treatment time, we kept the bins under the canopy of the boat such that they received no direct sun exposure or direct precipitation.</w:t>
-      </w:r>
-      <w:r>
-        <w:t xml:space="preserve"> The spatial arrangement of the bins was haphazard with respect to treatment.</w:t>
-      </w:r>
-      <w:r>
-        <w:t xml:space="preserve"> Choosing different colours for different treatments (the exact colour varied trial to trial), we applied coloured bands to the rostrum of each individual prawn. As the timer for a given treatment went off, we emptied the prawns of a certain band colour into a weighted mesh bag and clipped it to the hanging line such that it descended to hang with the other treatment bags at ~20 m. At the end of the final treatment (90 minutes or 120 minutes), we placed the final group of prawns in a mesh bag hung off the side of the boat such that all treatments experienced the process of being lowered and raised in a mesh bag. </w:t>
-      </w:r>
-      <w:r>
-        <w:t xml:space="preserve">Finally, we raised all the bags at the same time and distributed the prawns from all treatments across six baited prawn traps with the tunnels tied shut such that prawns could not escape. To avoid confounding treatment </w:t>
-      </w:r>
-      <w:r>
-        <w:lastRenderedPageBreak/>
-        <w:t>effect with trap effect, we distributed some prawns from each treatment to each trap such that traps contained a mix of all treatments</w:t>
+        <w:t>tunnels tied shut such that prawns could not escape. To avoid confounding treatment effect with trap effect, we distributed some prawns from each treatment to each trap such that traps contained a mix of all treatments</w:t>
       </w:r>
       <w:r>
         <w:t xml:space="preserve"> (the coloured bands facilitated mixing prawns without losing information on treatment)</w:t>
@@ -1629,11 +1601,11 @@
         <w:t xml:space="preserve">After re-hauling the string, we emptied one square bin (i.e., one trap’s worth of prawns) at a time into a sampling tray and collected the end-of-trial data. For each individual prawn, we recorded their band colour, stage (juvenile, male, transitional, female, egged female, or spent female), and their carapace length as well as whether they were alive, dead, or scavenged. We considered a prawn dead if their gill filaments were not moving at all (i.e., the individual was no longer breathing). A ‘scavenged’ prawn referred to an individual that was dead and missing some body parts. We returned dead and scavenged prawns to the ocean. </w:t>
       </w:r>
       <w:r>
-        <w:t xml:space="preserve">As they were counted and measured, alive prawns were transferred from the sampling tray to a mesh bag submerged in a 20 L bucket of </w:t>
+        <w:t xml:space="preserve">As they were counted and measured, alive prawns </w:t>
       </w:r>
       <w:r>
         <w:lastRenderedPageBreak/>
-        <w:t xml:space="preserve">seawater. After processing a single trap, the mesh bag of live prawns was hung off the boat at 20 m to maintain the prawns as close to their initial condition as possible. </w:t>
+        <w:t xml:space="preserve">were transferred from the sampling tray to a mesh bag submerged in a 20 L bucket of seawater. After processing a single trap, the mesh bag of live prawns was hung off the boat at 20 m to maintain the prawns as close to their initial condition as possible. </w:t>
       </w:r>
     </w:p>
     <w:p>
@@ -1756,7 +1728,14 @@
         <w:rPr>
           <w:rFonts w:ascii="Roboto" w:hAnsi="Roboto"/>
         </w:rPr>
-        <w:t xml:space="preserve"> We included a random effect on the intercept for unique trap-within-trial to account for the shared variation within a trap of a given trial (where the number of random effect levels corresponds trials multiplied by traps).</w:t>
+        <w:t xml:space="preserve"> We included a random effect on the intercept for unique trap-</w:t>
+      </w:r>
+      <w:r>
+        <w:rPr>
+          <w:rFonts w:ascii="Roboto" w:hAnsi="Roboto"/>
+        </w:rPr>
+        <w:lastRenderedPageBreak/>
+        <w:t>within-trial to account for the shared variation within a trap of a given trial (where the number of random effect levels corresponds trials multiplied by traps).</w:t>
       </w:r>
     </w:p>
     <w:p>
@@ -1773,7 +1752,6 @@
           <w:color w:val="000000"/>
           <w:lang w:val="en-US"/>
         </w:rPr>
-        <w:lastRenderedPageBreak/>
         <w:t>In some cases</w:t>
       </w:r>
       <w:r>
@@ -2002,7 +1980,14 @@
         <w:rPr>
           <w:rFonts w:ascii="Roboto" w:hAnsi="Roboto"/>
         </w:rPr>
-        <w:t xml:space="preserve">To evaluate the influence of the potential bias in prawn loss, we simulated four scenarios for prawn loss: </w:t>
+        <w:t xml:space="preserve">To evaluate the influence of the potential bias in </w:t>
+      </w:r>
+      <w:r>
+        <w:rPr>
+          <w:rFonts w:ascii="Roboto" w:hAnsi="Roboto"/>
+        </w:rPr>
+        <w:lastRenderedPageBreak/>
+        <w:t xml:space="preserve">prawn loss, we simulated four scenarios for prawn loss: </w:t>
       </w:r>
       <w:r>
         <w:rPr>
@@ -2032,14 +2017,7 @@
         <w:rPr>
           <w:rFonts w:ascii="Roboto" w:hAnsi="Roboto"/>
         </w:rPr>
-        <w:t xml:space="preserve">dead and surviving prawns lost at equal </w:t>
-      </w:r>
-      <w:r>
-        <w:rPr>
-          <w:rFonts w:ascii="Roboto" w:hAnsi="Roboto"/>
-        </w:rPr>
-        <w:lastRenderedPageBreak/>
-        <w:t>frequencies</w:t>
+        <w:t>dead and surviving prawns lost at equal frequencies</w:t>
       </w:r>
       <w:r>
         <w:rPr>
@@ -2380,6 +2358,7 @@
         <w:rPr>
           <w:rFonts w:ascii="Roboto" w:hAnsi="Roboto"/>
         </w:rPr>
+        <w:lastRenderedPageBreak/>
         <w:t xml:space="preserve">The 23 experimental trials included </w:t>
       </w:r>
       <w:r>
@@ -2392,246 +2371,402 @@
         <w:rPr>
           <w:rFonts w:ascii="Roboto" w:hAnsi="Roboto"/>
         </w:rPr>
-        <w:t xml:space="preserve"> prawns encompassing juvenile through female life stages. Due to the timing of the experimental period, we did not have access </w:t>
+        <w:t xml:space="preserve"> prawns encompassing juvenile through female life stages. Due to the timing of the experimental period, we did not have access to egged or spent females to include in the experiment. </w:t>
+      </w:r>
+      <w:proofErr w:type="gramStart"/>
+      <w:r>
+        <w:rPr>
+          <w:rFonts w:ascii="Roboto" w:hAnsi="Roboto"/>
+        </w:rPr>
+        <w:t>The majority of</w:t>
+      </w:r>
+      <w:proofErr w:type="gramEnd"/>
+      <w:r>
+        <w:rPr>
+          <w:rFonts w:ascii="Roboto" w:hAnsi="Roboto"/>
+        </w:rPr>
+        <w:t xml:space="preserve"> the prawns were male or transitional stage and prawn carapace length ranged from </w:t>
+      </w:r>
+      <w:r>
+        <w:rPr>
+          <w:rFonts w:ascii="Roboto" w:hAnsi="Roboto"/>
+        </w:rPr>
+        <w:t>18.0 mm</w:t>
+      </w:r>
+      <w:r>
+        <w:rPr>
+          <w:rFonts w:ascii="Roboto" w:hAnsi="Roboto"/>
+        </w:rPr>
+        <w:t xml:space="preserve"> to </w:t>
+      </w:r>
+      <w:r>
+        <w:rPr>
+          <w:rFonts w:ascii="Roboto" w:hAnsi="Roboto"/>
+        </w:rPr>
+        <w:t>52.36 mm</w:t>
+      </w:r>
+      <w:r>
+        <w:rPr>
+          <w:rFonts w:ascii="Roboto" w:hAnsi="Roboto"/>
+        </w:rPr>
+        <w:t xml:space="preserve"> (Figure X). Air temperature varied throughout the experimental season with trials conducted in as cool a climate as </w:t>
+      </w:r>
+      <w:r>
+        <w:rPr>
+          <w:rFonts w:ascii="Roboto" w:hAnsi="Roboto"/>
+        </w:rPr>
+        <w:t>10.7</w:t>
+      </w:r>
+      <w:r>
+        <w:rPr>
+          <w:rFonts w:ascii="Roboto" w:hAnsi="Roboto"/>
+          <w:vertAlign w:val="superscript"/>
+        </w:rPr>
+        <w:t>o</w:t>
+      </w:r>
+      <w:r>
+        <w:rPr>
+          <w:rFonts w:ascii="Roboto" w:hAnsi="Roboto"/>
+        </w:rPr>
+        <w:t>C</w:t>
+      </w:r>
+      <w:r>
+        <w:rPr>
+          <w:rFonts w:ascii="Roboto" w:hAnsi="Roboto"/>
+        </w:rPr>
+        <w:t xml:space="preserve"> and as warm as </w:t>
+      </w:r>
+      <w:r>
+        <w:rPr>
+          <w:rFonts w:ascii="Roboto" w:hAnsi="Roboto"/>
+        </w:rPr>
+        <w:t>25</w:t>
+      </w:r>
+      <w:r>
+        <w:rPr>
+          <w:rFonts w:ascii="Roboto" w:hAnsi="Roboto"/>
+          <w:vertAlign w:val="superscript"/>
+        </w:rPr>
+        <w:t>o</w:t>
+      </w:r>
+      <w:r>
+        <w:rPr>
+          <w:rFonts w:ascii="Roboto" w:hAnsi="Roboto"/>
+        </w:rPr>
+        <w:t>C</w:t>
+      </w:r>
+      <w:r>
+        <w:rPr>
+          <w:rFonts w:ascii="Roboto" w:hAnsi="Roboto"/>
+        </w:rPr>
+        <w:t xml:space="preserve">. We tried to maintain relatively constant high salinity conditions which required pumping water from below the freshwater layer during the freshet. The seawater that we kept prawns in during the experiment ranged from </w:t>
+      </w:r>
+      <w:r>
+        <w:rPr>
+          <w:rFonts w:ascii="Roboto" w:hAnsi="Roboto"/>
+        </w:rPr>
+        <w:t>24.5 ppt</w:t>
+      </w:r>
+      <w:r>
+        <w:rPr>
+          <w:rFonts w:ascii="Roboto" w:hAnsi="Roboto"/>
+        </w:rPr>
+        <w:t xml:space="preserve"> to </w:t>
+      </w:r>
+      <w:r>
+        <w:rPr>
+          <w:rFonts w:ascii="Roboto" w:hAnsi="Roboto"/>
+        </w:rPr>
+        <w:t>31.4 ppt</w:t>
+      </w:r>
+      <w:r>
+        <w:rPr>
+          <w:rFonts w:ascii="Roboto" w:hAnsi="Roboto"/>
+        </w:rPr>
+        <w:t xml:space="preserve">, </w:t>
+      </w:r>
+      <w:proofErr w:type="gramStart"/>
+      <w:r>
+        <w:rPr>
+          <w:rFonts w:ascii="Roboto" w:hAnsi="Roboto"/>
+        </w:rPr>
+        <w:t>w</w:t>
+      </w:r>
+      <w:r>
+        <w:rPr>
+          <w:rFonts w:ascii="Roboto" w:hAnsi="Roboto"/>
+        </w:rPr>
+        <w:t>ith</w:t>
+      </w:r>
+      <w:r>
+        <w:rPr>
+          <w:rFonts w:ascii="Roboto" w:hAnsi="Roboto"/>
+        </w:rPr>
+        <w:t xml:space="preserve"> the exception of</w:t>
+      </w:r>
+      <w:proofErr w:type="gramEnd"/>
+      <w:r>
+        <w:rPr>
+          <w:rFonts w:ascii="Roboto" w:hAnsi="Roboto"/>
+        </w:rPr>
+        <w:t xml:space="preserve"> two trials which we did not include in the final analysis (trial 11, </w:t>
+      </w:r>
+      <w:r>
+        <w:rPr>
+          <w:rFonts w:ascii="Roboto" w:hAnsi="Roboto"/>
+        </w:rPr>
+        <w:t>21.5</w:t>
+      </w:r>
+      <w:r>
+        <w:rPr>
+          <w:rFonts w:ascii="Roboto" w:hAnsi="Roboto"/>
+        </w:rPr>
+        <w:t xml:space="preserve"> ppt</w:t>
+      </w:r>
+      <w:r>
+        <w:rPr>
+          <w:rFonts w:ascii="Roboto" w:hAnsi="Roboto"/>
+        </w:rPr>
+        <w:t xml:space="preserve"> during end-of-trial processing</w:t>
+      </w:r>
+      <w:r>
+        <w:rPr>
+          <w:rFonts w:ascii="Roboto" w:hAnsi="Roboto"/>
+        </w:rPr>
+        <w:t xml:space="preserve"> and trial 12, </w:t>
+      </w:r>
+      <w:r>
+        <w:rPr>
+          <w:rFonts w:ascii="Roboto" w:hAnsi="Roboto"/>
+        </w:rPr>
+        <w:t>14.0</w:t>
+      </w:r>
+      <w:r>
+        <w:rPr>
+          <w:rFonts w:ascii="Roboto" w:hAnsi="Roboto"/>
+        </w:rPr>
+        <w:t xml:space="preserve"> ppt</w:t>
+      </w:r>
+      <w:r>
+        <w:rPr>
+          <w:rFonts w:ascii="Roboto" w:hAnsi="Roboto"/>
+        </w:rPr>
+        <w:t xml:space="preserve"> during end-of-trial processing</w:t>
+      </w:r>
+      <w:r>
+        <w:rPr>
+          <w:rFonts w:ascii="Roboto" w:hAnsi="Roboto"/>
+        </w:rPr>
+        <w:t xml:space="preserve">). </w:t>
+      </w:r>
+    </w:p>
+    <w:p>
+      <w:pPr>
+        <w:spacing w:line="480" w:lineRule="auto"/>
+        <w:ind w:firstLine="720"/>
+        <w:rPr>
+          <w:rFonts w:ascii="Roboto" w:hAnsi="Roboto"/>
+        </w:rPr>
+      </w:pPr>
+      <w:r>
+        <w:rPr>
+          <w:rFonts w:ascii="Roboto" w:hAnsi="Roboto"/>
+        </w:rPr>
+        <w:t xml:space="preserve">The post-release survival of spot prawns declined with increasing length of air exposure (Figure X) and with increasing air temperature (Figure X). Of the models we fit to determine the best predictors of prawn survival probability, the model including two interaction effects – an interaction between treatment and temperature and between temperature and length – was best supported by BIC (Table 2). There was no definitively clear top model, with reasonable support for five models which all fell within 10 ∆BIC of the top model (CITE). The treatment-temperature interaction effect was common across all five top models. On average, the </w:t>
+      </w:r>
+      <w:r>
+        <w:rPr>
+          <w:rFonts w:ascii="Roboto" w:hAnsi="Roboto"/>
+        </w:rPr>
+        <w:t>log-</w:t>
+      </w:r>
+      <w:r>
+        <w:rPr>
+          <w:rFonts w:ascii="Roboto" w:hAnsi="Roboto"/>
+        </w:rPr>
+        <w:t xml:space="preserve">odds of survival declined by </w:t>
+      </w:r>
+      <w:commentRangeStart w:id="8"/>
+      <w:r>
+        <w:rPr>
+          <w:rFonts w:ascii="Roboto" w:hAnsi="Roboto"/>
+        </w:rPr>
+        <w:t>0.</w:t>
+      </w:r>
+      <w:r>
+        <w:rPr>
+          <w:rFonts w:ascii="Roboto" w:hAnsi="Roboto"/>
+        </w:rPr>
+        <w:t>096</w:t>
+      </w:r>
+      <w:r>
+        <w:rPr>
+          <w:rFonts w:ascii="Roboto" w:hAnsi="Roboto"/>
+        </w:rPr>
+        <w:t xml:space="preserve"> per additional 10 minutes out of water (95% C.I. =</w:t>
+      </w:r>
+      <w:r>
+        <w:rPr>
+          <w:rFonts w:ascii="Roboto" w:hAnsi="Roboto"/>
+        </w:rPr>
+        <w:t xml:space="preserve"> </w:t>
+      </w:r>
+      <w:r>
+        <w:rPr>
+          <w:rFonts w:ascii="Roboto" w:hAnsi="Roboto"/>
+        </w:rPr>
+        <w:t>-0.105, -</w:t>
+      </w:r>
+      <w:r>
+        <w:rPr>
+          <w:rFonts w:ascii="Roboto" w:hAnsi="Roboto"/>
+        </w:rPr>
+        <w:t>0.086)</w:t>
+      </w:r>
+      <w:commentRangeEnd w:id="8"/>
+      <w:r>
+        <w:rPr>
+          <w:rStyle w:val="CommentReference"/>
+        </w:rPr>
+        <w:commentReference w:id="8"/>
+      </w:r>
+      <w:r>
+        <w:rPr>
+          <w:rFonts w:ascii="Roboto" w:hAnsi="Roboto"/>
+        </w:rPr>
+        <w:t xml:space="preserve"> </w:t>
+      </w:r>
+      <w:r>
+        <w:rPr>
+          <w:rFonts w:ascii="Roboto" w:hAnsi="Roboto"/>
+        </w:rPr>
+        <w:t xml:space="preserve"> and it declined by </w:t>
+      </w:r>
+      <w:r>
+        <w:rPr>
+          <w:rFonts w:ascii="Roboto" w:hAnsi="Roboto"/>
+        </w:rPr>
+        <w:t>0.318</w:t>
+      </w:r>
+      <w:r>
+        <w:rPr>
+          <w:rFonts w:ascii="Roboto" w:hAnsi="Roboto"/>
+        </w:rPr>
+        <w:t xml:space="preserve"> per degree Celsius warmer (95% C.I. = </w:t>
+      </w:r>
+      <w:r>
+        <w:rPr>
+          <w:rFonts w:ascii="Roboto" w:hAnsi="Roboto"/>
+        </w:rPr>
+        <w:t xml:space="preserve">-0.470, </w:t>
+      </w:r>
+      <w:r>
+        <w:rPr>
+          <w:rFonts w:ascii="Roboto" w:hAnsi="Roboto"/>
+        </w:rPr>
+        <w:t>-</w:t>
+      </w:r>
+      <w:r>
+        <w:rPr>
+          <w:rFonts w:ascii="Roboto" w:hAnsi="Roboto"/>
+        </w:rPr>
+        <w:t>0.167</w:t>
+      </w:r>
+      <w:r>
+        <w:rPr>
+          <w:rFonts w:ascii="Roboto" w:hAnsi="Roboto"/>
+        </w:rPr>
+        <w:t>). Larger prawns had slightly lower probability of survival</w:t>
+      </w:r>
+      <w:r>
+        <w:rPr>
+          <w:rFonts w:ascii="Roboto" w:hAnsi="Roboto"/>
+        </w:rPr>
+        <w:t xml:space="preserve"> (</w:t>
+      </w:r>
+      <w:r>
+        <w:rPr>
+          <w:rFonts w:ascii="Roboto" w:hAnsi="Roboto"/>
+          <w:highlight w:val="yellow"/>
+        </w:rPr>
+        <w:t xml:space="preserve">insert </w:t>
+      </w:r>
+      <w:commentRangeStart w:id="9"/>
+      <w:r>
+        <w:rPr>
+          <w:rFonts w:ascii="Roboto" w:hAnsi="Roboto"/>
+          <w:highlight w:val="yellow"/>
+        </w:rPr>
+        <w:t>prediction</w:t>
+      </w:r>
+      <w:commentRangeEnd w:id="9"/>
+      <w:r>
+        <w:rPr>
+          <w:rStyle w:val="CommentReference"/>
+        </w:rPr>
+        <w:commentReference w:id="9"/>
+      </w:r>
+      <w:r>
+        <w:rPr>
+          <w:rFonts w:ascii="Roboto" w:hAnsi="Roboto"/>
+        </w:rPr>
+        <w:t>)</w:t>
+      </w:r>
+      <w:r>
+        <w:rPr>
+          <w:rFonts w:ascii="Roboto" w:hAnsi="Roboto"/>
+        </w:rPr>
+        <w:t xml:space="preserve"> than smaller prawns (</w:t>
+      </w:r>
+      <w:r>
+        <w:rPr>
+          <w:rFonts w:ascii="Roboto" w:hAnsi="Roboto"/>
+          <w:highlight w:val="yellow"/>
+        </w:rPr>
+        <w:t>insert prediction</w:t>
+      </w:r>
+      <w:r>
+        <w:rPr>
+          <w:rFonts w:ascii="Roboto" w:hAnsi="Roboto"/>
+        </w:rPr>
+        <w:t xml:space="preserve">). Air exposure had a </w:t>
       </w:r>
       <w:r>
         <w:rPr>
           <w:rFonts w:ascii="Roboto" w:hAnsi="Roboto"/>
         </w:rPr>
         <w:lastRenderedPageBreak/>
-        <w:t xml:space="preserve">to egged or spent females to include in the experiment. </w:t>
-      </w:r>
-      <w:proofErr w:type="gramStart"/>
-      <w:r>
-        <w:rPr>
-          <w:rFonts w:ascii="Roboto" w:hAnsi="Roboto"/>
-        </w:rPr>
-        <w:t>The majority of</w:t>
-      </w:r>
-      <w:proofErr w:type="gramEnd"/>
-      <w:r>
-        <w:rPr>
-          <w:rFonts w:ascii="Roboto" w:hAnsi="Roboto"/>
-        </w:rPr>
-        <w:t xml:space="preserve"> the prawns were male or transitional stage and prawn carapace length ranged from </w:t>
-      </w:r>
-      <w:r>
-        <w:rPr>
-          <w:rFonts w:ascii="Roboto" w:hAnsi="Roboto"/>
-        </w:rPr>
-        <w:t>18.0 mm</w:t>
-      </w:r>
-      <w:r>
-        <w:rPr>
-          <w:rFonts w:ascii="Roboto" w:hAnsi="Roboto"/>
-        </w:rPr>
-        <w:t xml:space="preserve"> to </w:t>
-      </w:r>
-      <w:r>
-        <w:rPr>
-          <w:rFonts w:ascii="Roboto" w:hAnsi="Roboto"/>
-        </w:rPr>
-        <w:t>52.36 mm</w:t>
-      </w:r>
-      <w:r>
-        <w:rPr>
-          <w:rFonts w:ascii="Roboto" w:hAnsi="Roboto"/>
-        </w:rPr>
-        <w:t xml:space="preserve"> (Figure X). Air temperature varied throughout the experimental season with trials conducted in as cool a climate as </w:t>
-      </w:r>
-      <w:r>
-        <w:rPr>
-          <w:rFonts w:ascii="Roboto" w:hAnsi="Roboto"/>
-        </w:rPr>
-        <w:t>10.7</w:t>
-      </w:r>
-      <w:r>
-        <w:rPr>
-          <w:rFonts w:ascii="Roboto" w:hAnsi="Roboto"/>
-          <w:vertAlign w:val="superscript"/>
-        </w:rPr>
-        <w:t>o</w:t>
-      </w:r>
-      <w:r>
-        <w:rPr>
-          <w:rFonts w:ascii="Roboto" w:hAnsi="Roboto"/>
-        </w:rPr>
-        <w:t>C</w:t>
-      </w:r>
-      <w:r>
-        <w:rPr>
-          <w:rFonts w:ascii="Roboto" w:hAnsi="Roboto"/>
-        </w:rPr>
-        <w:t xml:space="preserve"> and as warm as </w:t>
-      </w:r>
-      <w:r>
-        <w:rPr>
-          <w:rFonts w:ascii="Roboto" w:hAnsi="Roboto"/>
-        </w:rPr>
-        <w:t>25</w:t>
-      </w:r>
-      <w:r>
-        <w:rPr>
-          <w:rFonts w:ascii="Roboto" w:hAnsi="Roboto"/>
-          <w:vertAlign w:val="superscript"/>
-        </w:rPr>
-        <w:t>o</w:t>
-      </w:r>
-      <w:r>
-        <w:rPr>
-          <w:rFonts w:ascii="Roboto" w:hAnsi="Roboto"/>
-        </w:rPr>
-        <w:t>C</w:t>
-      </w:r>
-      <w:r>
-        <w:rPr>
-          <w:rFonts w:ascii="Roboto" w:hAnsi="Roboto"/>
-        </w:rPr>
-        <w:t xml:space="preserve">. We tried to maintain relatively constant high salinity conditions which required pumping water from below the freshwater layer during the freshet. The seawater that we kept prawns in during the experiment ranged from </w:t>
-      </w:r>
-      <w:r>
-        <w:rPr>
-          <w:rFonts w:ascii="Roboto" w:hAnsi="Roboto"/>
-        </w:rPr>
-        <w:t>24.5 ppt</w:t>
-      </w:r>
-      <w:r>
-        <w:rPr>
-          <w:rFonts w:ascii="Roboto" w:hAnsi="Roboto"/>
-        </w:rPr>
-        <w:t xml:space="preserve"> to </w:t>
-      </w:r>
-      <w:r>
-        <w:rPr>
-          <w:rFonts w:ascii="Roboto" w:hAnsi="Roboto"/>
-        </w:rPr>
-        <w:t>31.4 ppt</w:t>
-      </w:r>
-      <w:r>
-        <w:rPr>
-          <w:rFonts w:ascii="Roboto" w:hAnsi="Roboto"/>
-        </w:rPr>
-        <w:t xml:space="preserve">, </w:t>
-      </w:r>
-      <w:proofErr w:type="gramStart"/>
-      <w:r>
-        <w:rPr>
-          <w:rFonts w:ascii="Roboto" w:hAnsi="Roboto"/>
-        </w:rPr>
-        <w:t>w</w:t>
-      </w:r>
-      <w:r>
-        <w:rPr>
-          <w:rFonts w:ascii="Roboto" w:hAnsi="Roboto"/>
-        </w:rPr>
-        <w:t>ith</w:t>
-      </w:r>
-      <w:r>
-        <w:rPr>
-          <w:rFonts w:ascii="Roboto" w:hAnsi="Roboto"/>
-        </w:rPr>
-        <w:t xml:space="preserve"> the exception of</w:t>
-      </w:r>
-      <w:proofErr w:type="gramEnd"/>
-      <w:r>
-        <w:rPr>
-          <w:rFonts w:ascii="Roboto" w:hAnsi="Roboto"/>
-        </w:rPr>
-        <w:t xml:space="preserve"> two trials which we did not include in the final analysis (trial 11, </w:t>
-      </w:r>
-      <w:r>
-        <w:rPr>
-          <w:rFonts w:ascii="Roboto" w:hAnsi="Roboto"/>
-        </w:rPr>
-        <w:t>21.5</w:t>
-      </w:r>
-      <w:r>
-        <w:rPr>
-          <w:rFonts w:ascii="Roboto" w:hAnsi="Roboto"/>
-        </w:rPr>
-        <w:t xml:space="preserve"> ppt</w:t>
-      </w:r>
-      <w:r>
-        <w:rPr>
-          <w:rFonts w:ascii="Roboto" w:hAnsi="Roboto"/>
-        </w:rPr>
-        <w:t xml:space="preserve"> during end-of-trial processing</w:t>
-      </w:r>
-      <w:r>
-        <w:rPr>
-          <w:rFonts w:ascii="Roboto" w:hAnsi="Roboto"/>
-        </w:rPr>
-        <w:t xml:space="preserve"> and trial 12, </w:t>
-      </w:r>
-      <w:r>
-        <w:rPr>
-          <w:rFonts w:ascii="Roboto" w:hAnsi="Roboto"/>
-        </w:rPr>
-        <w:t>14.0</w:t>
-      </w:r>
-      <w:r>
-        <w:rPr>
-          <w:rFonts w:ascii="Roboto" w:hAnsi="Roboto"/>
-        </w:rPr>
-        <w:t xml:space="preserve"> ppt</w:t>
-      </w:r>
-      <w:r>
-        <w:rPr>
-          <w:rFonts w:ascii="Roboto" w:hAnsi="Roboto"/>
-        </w:rPr>
-        <w:t xml:space="preserve"> during end-of-trial processing</w:t>
-      </w:r>
-      <w:r>
-        <w:rPr>
-          <w:rFonts w:ascii="Roboto" w:hAnsi="Roboto"/>
-        </w:rPr>
-        <w:t xml:space="preserve">). </w:t>
-      </w:r>
-    </w:p>
-    <w:p>
-      <w:pPr>
-        <w:spacing w:line="480" w:lineRule="auto"/>
-        <w:ind w:firstLine="720"/>
-        <w:rPr>
-          <w:rFonts w:ascii="Roboto" w:hAnsi="Roboto"/>
-        </w:rPr>
-      </w:pPr>
-      <w:r>
-        <w:rPr>
-          <w:rFonts w:ascii="Roboto" w:hAnsi="Roboto"/>
-        </w:rPr>
-        <w:t xml:space="preserve">The post-release survival of spot prawns declined with increasing length of air exposure (Figure X) and with increasing air temperature (Figure X). Of the models we fit to determine the best predictors of prawn survival probability, the model including two interaction effects – an interaction between treatment and temperature and between temperature and length – was best supported by BIC (Table 2). There was no definitively clear top model, with reasonable support for five models which all fell within 10 ∆BIC of the top model (CITE). The treatment-temperature interaction effect was common across all five top models. On average, the </w:t>
-      </w:r>
-      <w:r>
-        <w:rPr>
-          <w:rFonts w:ascii="Roboto" w:hAnsi="Roboto"/>
-        </w:rPr>
-        <w:t>log-</w:t>
-      </w:r>
-      <w:r>
-        <w:rPr>
-          <w:rFonts w:ascii="Roboto" w:hAnsi="Roboto"/>
-        </w:rPr>
-        <w:t xml:space="preserve">odds of survival declined by </w:t>
-      </w:r>
-      <w:commentRangeStart w:id="8"/>
-      <w:r>
-        <w:rPr>
-          <w:rFonts w:ascii="Roboto" w:hAnsi="Roboto"/>
-        </w:rPr>
-        <w:t>0.</w:t>
-      </w:r>
-      <w:r>
-        <w:rPr>
-          <w:rFonts w:ascii="Roboto" w:hAnsi="Roboto"/>
-        </w:rPr>
-        <w:t>096</w:t>
-      </w:r>
-      <w:r>
-        <w:rPr>
-          <w:rFonts w:ascii="Roboto" w:hAnsi="Roboto"/>
-        </w:rPr>
-        <w:t xml:space="preserve"> per additional 10 minutes out of water (95% C.I. =</w:t>
+        <w:t>stronger effect on warm days with an additional decrease in log-odds</w:t>
+      </w:r>
+      <w:r>
+        <w:rPr>
+          <w:rFonts w:ascii="Roboto" w:hAnsi="Roboto"/>
+        </w:rPr>
+        <w:t xml:space="preserve"> of</w:t>
+      </w:r>
+      <w:r>
+        <w:rPr>
+          <w:rFonts w:ascii="Roboto" w:hAnsi="Roboto"/>
+        </w:rPr>
+        <w:t xml:space="preserve"> survival by </w:t>
+      </w:r>
+      <w:r>
+        <w:rPr>
+          <w:rFonts w:ascii="Roboto" w:hAnsi="Roboto"/>
+        </w:rPr>
+        <w:t>0.00189</w:t>
+      </w:r>
+      <w:r>
+        <w:rPr>
+          <w:rFonts w:ascii="Roboto" w:hAnsi="Roboto"/>
+        </w:rPr>
+        <w:t xml:space="preserve"> (95% C.I. =</w:t>
+      </w:r>
+      <w:r>
+        <w:rPr>
+          <w:rFonts w:ascii="Roboto" w:hAnsi="Roboto"/>
+        </w:rPr>
+        <w:t xml:space="preserve"> -0.00253,</w:t>
       </w:r>
       <w:r>
         <w:rPr>
@@ -2643,188 +2778,13 @@
         <w:rPr>
           <w:rFonts w:ascii="Roboto" w:hAnsi="Roboto"/>
         </w:rPr>
-        <w:t>-0.105</w:t>
-      </w:r>
-      <w:r>
-        <w:rPr>
-          <w:rFonts w:ascii="Roboto" w:hAnsi="Roboto"/>
-        </w:rPr>
-        <w:t>, -</w:t>
-      </w:r>
-      <w:r>
-        <w:rPr>
-          <w:rFonts w:ascii="Roboto" w:hAnsi="Roboto"/>
-        </w:rPr>
-        <w:t>0.086)</w:t>
-      </w:r>
-      <w:commentRangeEnd w:id="8"/>
-      <w:r>
-        <w:rPr>
-          <w:rStyle w:val="CommentReference"/>
-        </w:rPr>
-        <w:commentReference w:id="8"/>
-      </w:r>
-      <w:r>
-        <w:rPr>
-          <w:rFonts w:ascii="Roboto" w:hAnsi="Roboto"/>
-        </w:rPr>
-        <w:t xml:space="preserve"> </w:t>
-      </w:r>
-      <w:r>
-        <w:rPr>
-          <w:rFonts w:ascii="Roboto" w:hAnsi="Roboto"/>
-        </w:rPr>
-        <w:t xml:space="preserve"> and it declined by </w:t>
-      </w:r>
-      <w:r>
-        <w:rPr>
-          <w:rFonts w:ascii="Roboto" w:hAnsi="Roboto"/>
-        </w:rPr>
-        <w:t>0.318</w:t>
-      </w:r>
-      <w:r>
-        <w:rPr>
-          <w:rFonts w:ascii="Roboto" w:hAnsi="Roboto"/>
-        </w:rPr>
-        <w:t xml:space="preserve"> per degree Celsius warmer (95% C.I. = </w:t>
-      </w:r>
-      <w:r>
-        <w:rPr>
-          <w:rFonts w:ascii="Roboto" w:hAnsi="Roboto"/>
-        </w:rPr>
-        <w:t>-0.470</w:t>
-      </w:r>
-      <w:r>
-        <w:rPr>
-          <w:rFonts w:ascii="Roboto" w:hAnsi="Roboto"/>
-        </w:rPr>
-        <w:t xml:space="preserve">, </w:t>
-      </w:r>
-      <w:r>
-        <w:rPr>
-          <w:rFonts w:ascii="Roboto" w:hAnsi="Roboto"/>
-        </w:rPr>
-        <w:t>-</w:t>
-      </w:r>
-      <w:r>
-        <w:rPr>
-          <w:rFonts w:ascii="Roboto" w:hAnsi="Roboto"/>
-        </w:rPr>
-        <w:t>0.167</w:t>
-      </w:r>
-      <w:r>
-        <w:rPr>
-          <w:rFonts w:ascii="Roboto" w:hAnsi="Roboto"/>
-        </w:rPr>
-        <w:t>). Larger prawns had slightly lower probability of survival</w:t>
-      </w:r>
-      <w:r>
-        <w:rPr>
-          <w:rFonts w:ascii="Roboto" w:hAnsi="Roboto"/>
-        </w:rPr>
-        <w:t xml:space="preserve"> (</w:t>
-      </w:r>
-      <w:r>
-        <w:rPr>
-          <w:rFonts w:ascii="Roboto" w:hAnsi="Roboto"/>
-          <w:highlight w:val="yellow"/>
-        </w:rPr>
-        <w:t xml:space="preserve">insert </w:t>
-      </w:r>
-      <w:commentRangeStart w:id="9"/>
-      <w:r>
-        <w:rPr>
-          <w:rFonts w:ascii="Roboto" w:hAnsi="Roboto"/>
-          <w:highlight w:val="yellow"/>
-        </w:rPr>
-        <w:t>prediction</w:t>
-      </w:r>
-      <w:commentRangeEnd w:id="9"/>
-      <w:r>
-        <w:rPr>
-          <w:rStyle w:val="CommentReference"/>
-        </w:rPr>
-        <w:commentReference w:id="9"/>
-      </w:r>
-      <w:r>
-        <w:rPr>
-          <w:rFonts w:ascii="Roboto" w:hAnsi="Roboto"/>
-        </w:rPr>
-        <w:t>)</w:t>
-      </w:r>
-      <w:r>
-        <w:rPr>
-          <w:rFonts w:ascii="Roboto" w:hAnsi="Roboto"/>
-        </w:rPr>
-        <w:t xml:space="preserve"> than smaller prawns (</w:t>
-      </w:r>
-      <w:r>
-        <w:rPr>
-          <w:rFonts w:ascii="Roboto" w:hAnsi="Roboto"/>
-          <w:highlight w:val="yellow"/>
-        </w:rPr>
-        <w:t>insert prediction</w:t>
-      </w:r>
-      <w:r>
-        <w:rPr>
-          <w:rFonts w:ascii="Roboto" w:hAnsi="Roboto"/>
-        </w:rPr>
-        <w:t>). Air exposure had a stronger effect on warm days with an additional decrease in log-odds</w:t>
-      </w:r>
-      <w:r>
-        <w:rPr>
-          <w:rFonts w:ascii="Roboto" w:hAnsi="Roboto"/>
-        </w:rPr>
-        <w:t xml:space="preserve"> of</w:t>
-      </w:r>
-      <w:r>
-        <w:rPr>
-          <w:rFonts w:ascii="Roboto" w:hAnsi="Roboto"/>
-        </w:rPr>
-        <w:t xml:space="preserve"> survival by </w:t>
-      </w:r>
-      <w:r>
-        <w:rPr>
-          <w:rFonts w:ascii="Roboto" w:hAnsi="Roboto"/>
-        </w:rPr>
-        <w:t>0.00189</w:t>
-      </w:r>
-      <w:r>
-        <w:rPr>
-          <w:rFonts w:ascii="Roboto" w:hAnsi="Roboto"/>
-        </w:rPr>
-        <w:t xml:space="preserve"> (95% C.I. =</w:t>
-      </w:r>
-      <w:r>
-        <w:rPr>
-          <w:rFonts w:ascii="Roboto" w:hAnsi="Roboto"/>
-        </w:rPr>
-        <w:t xml:space="preserve"> -0.00253,</w:t>
-      </w:r>
-      <w:r>
-        <w:rPr>
-          <w:rFonts w:ascii="Roboto" w:hAnsi="Roboto"/>
-        </w:rPr>
-        <w:t xml:space="preserve"> </w:t>
-      </w:r>
-      <w:r>
-        <w:rPr>
-          <w:rFonts w:ascii="Roboto" w:hAnsi="Roboto"/>
-        </w:rPr>
         <w:t>-0.00125</w:t>
       </w:r>
       <w:r>
         <w:rPr>
           <w:rFonts w:ascii="Roboto" w:hAnsi="Roboto"/>
         </w:rPr>
-        <w:t xml:space="preserve">). Model-averaged predictions of survival </w:t>
-      </w:r>
-      <w:r>
-        <w:rPr>
-          <w:rFonts w:ascii="Roboto" w:hAnsi="Roboto"/>
-        </w:rPr>
-        <w:lastRenderedPageBreak/>
-        <w:t xml:space="preserve">probability were very similar to the predictions from the top model so for ease of interpretability we discuss the estimates from the top model in the main text (see Supplementary Material for model-averaged predictions). </w:t>
+        <w:t xml:space="preserve">). Model-averaged predictions of survival probability were very similar to the predictions from the top model so for ease of interpretability we discuss the estimates from the top model in the main text (see Supplementary Material for model-averaged predictions). </w:t>
       </w:r>
     </w:p>
     <w:p>
@@ -2991,13 +2951,7 @@
         <w:rPr>
           <w:rFonts w:ascii="Roboto" w:hAnsi="Roboto"/>
         </w:rPr>
-        <w:t>Commercial license requirements and enforcement</w:t>
-      </w:r>
-      <w:r>
-        <w:rPr>
-          <w:rFonts w:ascii="Roboto" w:hAnsi="Roboto"/>
-        </w:rPr>
-        <w:t xml:space="preserve"> of sorting tables</w:t>
+        <w:t>Commercial license requirements and enforcement of sorting tables</w:t>
       </w:r>
     </w:p>
     <w:p>
@@ -3039,16 +2993,8 @@
         <w:rPr>
           <w:rFonts w:ascii="Roboto" w:hAnsi="Roboto"/>
         </w:rPr>
-        <w:t xml:space="preserve">Evidence that it is worth making the </w:t>
-      </w:r>
-      <w:proofErr w:type="gramStart"/>
-      <w:r>
-        <w:rPr>
-          <w:rFonts w:ascii="Roboto" w:hAnsi="Roboto"/>
-        </w:rPr>
-        <w:t>effort</w:t>
-      </w:r>
-      <w:proofErr w:type="gramEnd"/>
+        <w:t>Evidence that it is worth making the effort</w:t>
+      </w:r>
     </w:p>
     <w:p>
       <w:pPr>
@@ -3088,16 +3034,8 @@
         <w:rPr>
           <w:rFonts w:ascii="Roboto" w:hAnsi="Roboto"/>
         </w:rPr>
-        <w:t xml:space="preserve"> for death and how we expect air exposure/temperature to affect that </w:t>
-      </w:r>
-      <w:proofErr w:type="gramStart"/>
-      <w:r>
-        <w:rPr>
-          <w:rFonts w:ascii="Roboto" w:hAnsi="Roboto"/>
-        </w:rPr>
-        <w:t>process</w:t>
-      </w:r>
-      <w:proofErr w:type="gramEnd"/>
+        <w:t xml:space="preserve"> for death and how we expect air exposure/temperature to affect that process</w:t>
+      </w:r>
     </w:p>
     <w:p>
       <w:pPr>
@@ -3138,6 +3076,7 @@
         <w:rPr>
           <w:rFonts w:ascii="Roboto" w:hAnsi="Roboto"/>
         </w:rPr>
+        <w:lastRenderedPageBreak/>
         <w:t>Discuss possible dynamics re: temperature differential (per Dylan’s comments, cite sea lice research?)</w:t>
       </w:r>
     </w:p>
@@ -3159,7 +3098,6 @@
         <w:rPr>
           <w:rFonts w:ascii="Roboto" w:hAnsi="Roboto"/>
         </w:rPr>
-        <w:lastRenderedPageBreak/>
         <w:t>Discuss reflex behaviours: suggestion of long-term survival, not just immediate.</w:t>
       </w:r>
     </w:p>
@@ -3406,21 +3344,7 @@
         <w:rPr>
           <w:rFonts w:ascii="Roboto" w:hAnsi="Roboto"/>
         </w:rPr>
-        <w:t xml:space="preserve">Anderson, S.C., Mills Flemming, J., Watson, R., and Lotze, H.K. 2011. Rapid Global Expansion of Invertebrate Fisheries: Trends, Drivers, and Ecosystem Effects. </w:t>
-      </w:r>
-      <w:proofErr w:type="spellStart"/>
-      <w:r>
-        <w:rPr>
-          <w:rFonts w:ascii="Roboto" w:hAnsi="Roboto"/>
-        </w:rPr>
-        <w:t>PLoS</w:t>
-      </w:r>
-      <w:proofErr w:type="spellEnd"/>
-      <w:r>
-        <w:rPr>
-          <w:rFonts w:ascii="Roboto" w:hAnsi="Roboto"/>
-        </w:rPr>
-        <w:t xml:space="preserve"> ONE </w:t>
+        <w:t xml:space="preserve">Anderson, S.C., Mills Flemming, J., Watson, R., and Lotze, H.K. 2011. Rapid Global Expansion of Invertebrate Fisheries: Trends, Drivers, and Ecosystem Effects. PLoS ONE </w:t>
       </w:r>
       <w:r>
         <w:rPr>
@@ -3434,21 +3358,7 @@
         <w:rPr>
           <w:rFonts w:ascii="Roboto" w:hAnsi="Roboto"/>
         </w:rPr>
-        <w:t xml:space="preserve">(3): e14735. </w:t>
-      </w:r>
-      <w:proofErr w:type="gramStart"/>
-      <w:r>
-        <w:rPr>
-          <w:rFonts w:ascii="Roboto" w:hAnsi="Roboto"/>
-        </w:rPr>
-        <w:t>doi:10.1371/journal.pone</w:t>
-      </w:r>
-      <w:proofErr w:type="gramEnd"/>
-      <w:r>
-        <w:rPr>
-          <w:rFonts w:ascii="Roboto" w:hAnsi="Roboto"/>
-        </w:rPr>
-        <w:t>.0014735.</w:t>
+        <w:t>(3): e14735. doi:10.1371/journal.pone.0014735.</w:t>
       </w:r>
     </w:p>
     <w:p>
@@ -3463,21 +3373,8 @@
         <w:rPr>
           <w:rFonts w:ascii="Roboto" w:hAnsi="Roboto"/>
         </w:rPr>
-        <w:t xml:space="preserve">Bates, D., </w:t>
-      </w:r>
-      <w:proofErr w:type="spellStart"/>
-      <w:r>
-        <w:rPr>
-          <w:rFonts w:ascii="Roboto" w:hAnsi="Roboto"/>
-        </w:rPr>
-        <w:t>Mächler</w:t>
-      </w:r>
-      <w:proofErr w:type="spellEnd"/>
-      <w:r>
-        <w:rPr>
-          <w:rFonts w:ascii="Roboto" w:hAnsi="Roboto"/>
-        </w:rPr>
-        <w:t xml:space="preserve">, M., Bolker, B., and Walker, S. 2015. Fitting Linear Mixed-Effects Models Using lme4. Journal of Statistical Software </w:t>
+        <w:lastRenderedPageBreak/>
+        <w:t xml:space="preserve">Bates, D., Mächler, M., Bolker, B., and Walker, S. 2015. Fitting Linear Mixed-Effects Models Using lme4. Journal of Statistical Software </w:t>
       </w:r>
       <w:r>
         <w:rPr>
@@ -3491,21 +3388,7 @@
         <w:rPr>
           <w:rFonts w:ascii="Roboto" w:hAnsi="Roboto"/>
         </w:rPr>
-        <w:t>: 1–48. doi:10.18637/</w:t>
-      </w:r>
-      <w:proofErr w:type="gramStart"/>
-      <w:r>
-        <w:rPr>
-          <w:rFonts w:ascii="Roboto" w:hAnsi="Roboto"/>
-        </w:rPr>
-        <w:t>jss.v067.i</w:t>
-      </w:r>
-      <w:proofErr w:type="gramEnd"/>
-      <w:r>
-        <w:rPr>
-          <w:rFonts w:ascii="Roboto" w:hAnsi="Roboto"/>
-        </w:rPr>
-        <w:t>01.</w:t>
+        <w:t>: 1–48. doi:10.18637/jss.v067.i01.</w:t>
       </w:r>
     </w:p>
     <w:p>
@@ -3520,50 +3403,7 @@
         <w:rPr>
           <w:rFonts w:ascii="Roboto" w:hAnsi="Roboto"/>
         </w:rPr>
-        <w:lastRenderedPageBreak/>
-        <w:t xml:space="preserve">Boenish, R., Kritzer, J.P., </w:t>
-      </w:r>
-      <w:proofErr w:type="spellStart"/>
-      <w:r>
-        <w:rPr>
-          <w:rFonts w:ascii="Roboto" w:hAnsi="Roboto"/>
-        </w:rPr>
-        <w:t>Kleisner</w:t>
-      </w:r>
-      <w:proofErr w:type="spellEnd"/>
-      <w:r>
-        <w:rPr>
-          <w:rFonts w:ascii="Roboto" w:hAnsi="Roboto"/>
-        </w:rPr>
-        <w:t xml:space="preserve">, K., Steneck, R.S., Werner, K.M., Zhu, W., Schram, F., Rader, D., Cheung, W., Ingles, J., Tian, Y., and </w:t>
-      </w:r>
-      <w:proofErr w:type="spellStart"/>
-      <w:r>
-        <w:rPr>
-          <w:rFonts w:ascii="Roboto" w:hAnsi="Roboto"/>
-        </w:rPr>
-        <w:t>Mimikakis</w:t>
-      </w:r>
-      <w:proofErr w:type="spellEnd"/>
-      <w:r>
-        <w:rPr>
-          <w:rFonts w:ascii="Roboto" w:hAnsi="Roboto"/>
-        </w:rPr>
-        <w:t xml:space="preserve">, J. 2022. The global rise of crustacean fisheries. Frontiers in </w:t>
-      </w:r>
-      <w:proofErr w:type="spellStart"/>
-      <w:r>
-        <w:rPr>
-          <w:rFonts w:ascii="Roboto" w:hAnsi="Roboto"/>
-        </w:rPr>
-        <w:t>Ecol</w:t>
-      </w:r>
-      <w:proofErr w:type="spellEnd"/>
-      <w:r>
-        <w:rPr>
-          <w:rFonts w:ascii="Roboto" w:hAnsi="Roboto"/>
-        </w:rPr>
-        <w:t xml:space="preserve"> &amp; Environ </w:t>
+        <w:t xml:space="preserve">Boenish, R., Kritzer, J.P., Kleisner, K., Steneck, R.S., Werner, K.M., Zhu, W., Schram, F., Rader, D., Cheung, W., Ingles, J., Tian, Y., and Mimikakis, J. 2022. The global rise of crustacean fisheries. Frontiers in Ecol &amp; Environ </w:t>
       </w:r>
       <w:r>
         <w:rPr>
@@ -3592,21 +3432,7 @@
         <w:rPr>
           <w:rFonts w:ascii="Roboto" w:hAnsi="Roboto"/>
         </w:rPr>
-        <w:t xml:space="preserve">Boutillier, J.A., and Bond, J.A. 2000. Using a Fixed Escapement Strategy to Control Recruitment Overfishing in the Shrimp Trap Fishery in British Columbia. J. </w:t>
-      </w:r>
-      <w:proofErr w:type="spellStart"/>
-      <w:r>
-        <w:rPr>
-          <w:rFonts w:ascii="Roboto" w:hAnsi="Roboto"/>
-        </w:rPr>
-        <w:t>Northw</w:t>
-      </w:r>
-      <w:proofErr w:type="spellEnd"/>
-      <w:r>
-        <w:rPr>
-          <w:rFonts w:ascii="Roboto" w:hAnsi="Roboto"/>
-        </w:rPr>
-        <w:t xml:space="preserve">. Atl. Fish. Sci. </w:t>
+        <w:t xml:space="preserve">Boutillier, J.A., and Bond, J.A. 2000. Using a Fixed Escapement Strategy to Control Recruitment Overfishing in the Shrimp Trap Fishery in British Columbia. J. Northw. Atl. Fish. Sci. </w:t>
       </w:r>
       <w:r>
         <w:rPr>
@@ -3620,21 +3446,7 @@
         <w:rPr>
           <w:rFonts w:ascii="Roboto" w:hAnsi="Roboto"/>
         </w:rPr>
-        <w:t>: 261–271. doi:10.2960/</w:t>
-      </w:r>
-      <w:proofErr w:type="gramStart"/>
-      <w:r>
-        <w:rPr>
-          <w:rFonts w:ascii="Roboto" w:hAnsi="Roboto"/>
-        </w:rPr>
-        <w:t>J.v27.a</w:t>
-      </w:r>
-      <w:proofErr w:type="gramEnd"/>
-      <w:r>
-        <w:rPr>
-          <w:rFonts w:ascii="Roboto" w:hAnsi="Roboto"/>
-        </w:rPr>
-        <w:t>22.</w:t>
+        <w:t>: 261–271. doi:10.2960/J.v27.a22.</w:t>
       </w:r>
     </w:p>
     <w:p>
@@ -3649,49 +3461,7 @@
         <w:rPr>
           <w:rFonts w:ascii="Roboto" w:hAnsi="Roboto"/>
         </w:rPr>
-        <w:t xml:space="preserve">Brooks, M., E., Kristensen, K., Benthem, K., </w:t>
-      </w:r>
-      <w:proofErr w:type="gramStart"/>
-      <w:r>
-        <w:rPr>
-          <w:rFonts w:ascii="Roboto" w:hAnsi="Roboto"/>
-        </w:rPr>
-        <w:t>J. ,van</w:t>
-      </w:r>
-      <w:proofErr w:type="gramEnd"/>
-      <w:r>
-        <w:rPr>
-          <w:rFonts w:ascii="Roboto" w:hAnsi="Roboto"/>
-        </w:rPr>
-        <w:t xml:space="preserve">, Magnusson, A., Berg, C., W., Nielsen, A., Skaug, H., J., </w:t>
-      </w:r>
-      <w:proofErr w:type="spellStart"/>
-      <w:r>
-        <w:rPr>
-          <w:rFonts w:ascii="Roboto" w:hAnsi="Roboto"/>
-        </w:rPr>
-        <w:t>Mächler</w:t>
-      </w:r>
-      <w:proofErr w:type="spellEnd"/>
-      <w:r>
-        <w:rPr>
-          <w:rFonts w:ascii="Roboto" w:hAnsi="Roboto"/>
-        </w:rPr>
-        <w:t xml:space="preserve">, M., and Bolker, B., M. 2017. </w:t>
-      </w:r>
-      <w:proofErr w:type="spellStart"/>
-      <w:r>
-        <w:rPr>
-          <w:rFonts w:ascii="Roboto" w:hAnsi="Roboto"/>
-        </w:rPr>
-        <w:t>glmmTMB</w:t>
-      </w:r>
-      <w:proofErr w:type="spellEnd"/>
-      <w:r>
-        <w:rPr>
-          <w:rFonts w:ascii="Roboto" w:hAnsi="Roboto"/>
-        </w:rPr>
-        <w:t xml:space="preserve"> Balances Speed and Flexibility Among Packages for Zero-inflated Generalized Linear Mixed Modeling. The R Journal </w:t>
+        <w:t xml:space="preserve">Brooks, M., E., Kristensen, K., Benthem, K., J. ,van, Magnusson, A., Berg, C., W., Nielsen, A., Skaug, H., J., Mächler, M., and Bolker, B., M. 2017. glmmTMB Balances Speed and Flexibility Among Packages for Zero-inflated Generalized Linear Mixed Modeling. The R Journal </w:t>
       </w:r>
       <w:r>
         <w:rPr>
@@ -3789,75 +3559,12 @@
           <w:rFonts w:ascii="Roboto" w:hAnsi="Roboto"/>
         </w:rPr>
       </w:pPr>
-      <w:proofErr w:type="spellStart"/>
-      <w:r>
-        <w:rPr>
-          <w:rFonts w:ascii="Roboto" w:hAnsi="Roboto"/>
-        </w:rPr>
-        <w:t>Marliave</w:t>
-      </w:r>
-      <w:proofErr w:type="spellEnd"/>
-      <w:r>
-        <w:rPr>
-          <w:rFonts w:ascii="Roboto" w:hAnsi="Roboto"/>
-        </w:rPr>
-        <w:t xml:space="preserve">, J.B., and Roth, M. 1995. Agarum Kelp Beds as Nursery Habitat of Spot Prawns, </w:t>
-      </w:r>
-      <w:proofErr w:type="spellStart"/>
-      <w:r>
-        <w:rPr>
-          <w:rFonts w:ascii="Roboto" w:hAnsi="Roboto"/>
-        </w:rPr>
-        <w:t>Pandalus</w:t>
-      </w:r>
-      <w:proofErr w:type="spellEnd"/>
-      <w:r>
-        <w:rPr>
-          <w:rFonts w:ascii="Roboto" w:hAnsi="Roboto"/>
-        </w:rPr>
-        <w:t xml:space="preserve"> </w:t>
-      </w:r>
-      <w:proofErr w:type="spellStart"/>
-      <w:r>
-        <w:rPr>
-          <w:rFonts w:ascii="Roboto" w:hAnsi="Roboto"/>
-        </w:rPr>
-        <w:t>platyceros</w:t>
-      </w:r>
-      <w:proofErr w:type="spellEnd"/>
-      <w:r>
-        <w:rPr>
-          <w:rFonts w:ascii="Roboto" w:hAnsi="Roboto"/>
-        </w:rPr>
-        <w:t xml:space="preserve"> Brandt, 1851 (Decapoda, </w:t>
-      </w:r>
-      <w:proofErr w:type="spellStart"/>
-      <w:r>
-        <w:rPr>
-          <w:rFonts w:ascii="Roboto" w:hAnsi="Roboto"/>
-        </w:rPr>
-        <w:t>Caridea</w:t>
-      </w:r>
-      <w:proofErr w:type="spellEnd"/>
-      <w:r>
-        <w:rPr>
-          <w:rFonts w:ascii="Roboto" w:hAnsi="Roboto"/>
-        </w:rPr>
-        <w:t xml:space="preserve">). </w:t>
-      </w:r>
-      <w:proofErr w:type="spellStart"/>
-      <w:r>
-        <w:rPr>
-          <w:rFonts w:ascii="Roboto" w:hAnsi="Roboto"/>
-        </w:rPr>
-        <w:t>Crustaceana</w:t>
-      </w:r>
-      <w:proofErr w:type="spellEnd"/>
-      <w:r>
-        <w:rPr>
-          <w:rFonts w:ascii="Roboto" w:hAnsi="Roboto"/>
-        </w:rPr>
-        <w:t xml:space="preserve"> </w:t>
+      <w:r>
+        <w:rPr>
+          <w:rFonts w:ascii="Roboto" w:hAnsi="Roboto"/>
+        </w:rPr>
+        <w:lastRenderedPageBreak/>
+        <w:t xml:space="preserve">Marliave, J.B., and Roth, M. 1995. Agarum Kelp Beds as Nursery Habitat of Spot Prawns, Pandalus platyceros Brandt, 1851 (Decapoda, Caridea). Crustaceana </w:t>
       </w:r>
       <w:r>
         <w:rPr>
@@ -3886,7 +3593,6 @@
         <w:rPr>
           <w:rFonts w:ascii="Roboto" w:hAnsi="Roboto"/>
         </w:rPr>
-        <w:lastRenderedPageBreak/>
         <w:t xml:space="preserve">Pauly, D., Christensen, V., Dalsgaard, J., Froese, R., and Torres, F. 1998. Fishing Down Marine Food Webs. Science </w:t>
       </w:r>
       <w:r>
@@ -3945,21 +3651,7 @@
         <w:rPr>
           <w:rFonts w:ascii="Roboto" w:hAnsi="Roboto"/>
         </w:rPr>
-        <w:t xml:space="preserve">Pinsky, M.L., Jensen, O.P., Ricard, D., and </w:t>
-      </w:r>
-      <w:proofErr w:type="spellStart"/>
-      <w:r>
-        <w:rPr>
-          <w:rFonts w:ascii="Roboto" w:hAnsi="Roboto"/>
-        </w:rPr>
-        <w:t>Palumbi</w:t>
-      </w:r>
-      <w:proofErr w:type="spellEnd"/>
-      <w:r>
-        <w:rPr>
-          <w:rFonts w:ascii="Roboto" w:hAnsi="Roboto"/>
-        </w:rPr>
-        <w:t xml:space="preserve">, S.R. 2011. Unexpected patterns of fisheries collapse in the world’s oceans. Proceedings of the National Academy of Sciences </w:t>
+        <w:t xml:space="preserve">Pinsky, M.L., Jensen, O.P., Ricard, D., and Palumbi, S.R. 2011. Unexpected patterns of fisheries collapse in the world’s oceans. Proceedings of the National Academy of Sciences </w:t>
       </w:r>
       <w:r>
         <w:rPr>
@@ -3988,35 +3680,7 @@
         <w:rPr>
           <w:rFonts w:ascii="Roboto" w:hAnsi="Roboto"/>
         </w:rPr>
-        <w:t xml:space="preserve">Stoner, A.W. 2012. Evaluating vitality and predicting mortality in spot prawn, </w:t>
-      </w:r>
-      <w:proofErr w:type="spellStart"/>
-      <w:r>
-        <w:rPr>
-          <w:rFonts w:ascii="Roboto" w:hAnsi="Roboto"/>
-        </w:rPr>
-        <w:t>Pandalus</w:t>
-      </w:r>
-      <w:proofErr w:type="spellEnd"/>
-      <w:r>
-        <w:rPr>
-          <w:rFonts w:ascii="Roboto" w:hAnsi="Roboto"/>
-        </w:rPr>
-        <w:t xml:space="preserve"> </w:t>
-      </w:r>
-      <w:proofErr w:type="spellStart"/>
-      <w:r>
-        <w:rPr>
-          <w:rFonts w:ascii="Roboto" w:hAnsi="Roboto"/>
-        </w:rPr>
-        <w:t>platyceros</w:t>
-      </w:r>
-      <w:proofErr w:type="spellEnd"/>
-      <w:r>
-        <w:rPr>
-          <w:rFonts w:ascii="Roboto" w:hAnsi="Roboto"/>
-        </w:rPr>
-        <w:t xml:space="preserve">, using reflex behaviors. Fisheries Research </w:t>
+        <w:t xml:space="preserve">Stoner, A.W. 2012. Evaluating vitality and predicting mortality in spot prawn, Pandalus platyceros, using reflex behaviors. Fisheries Research </w:t>
       </w:r>
       <w:r>
         <w:rPr>
@@ -4030,21 +3694,7 @@
         <w:rPr>
           <w:rFonts w:ascii="Roboto" w:hAnsi="Roboto"/>
         </w:rPr>
-        <w:t xml:space="preserve">: 108–114. </w:t>
-      </w:r>
-      <w:proofErr w:type="gramStart"/>
-      <w:r>
-        <w:rPr>
-          <w:rFonts w:ascii="Roboto" w:hAnsi="Roboto"/>
-        </w:rPr>
-        <w:t>doi:10.1016/j.fishres</w:t>
-      </w:r>
-      <w:proofErr w:type="gramEnd"/>
-      <w:r>
-        <w:rPr>
-          <w:rFonts w:ascii="Roboto" w:hAnsi="Roboto"/>
-        </w:rPr>
-        <w:t>.2011.12.014.</w:t>
+        <w:t>: 108–114. doi:10.1016/j.fishres.2011.12.014.</w:t>
       </w:r>
     </w:p>
     <w:p>
@@ -5114,6 +4764,7 @@
   <w:style w:type="character" w:default="1" w:styleId="DefaultParagraphFont">
     <w:name w:val="Default Paragraph Font"/>
     <w:uiPriority w:val="1"/>
+    <w:semiHidden/>
     <w:unhideWhenUsed/>
   </w:style>
   <w:style w:type="table" w:default="1" w:styleId="TableNormal">

</xml_diff>